<commit_message>
ready to deploy backend
</commit_message>
<xml_diff>
--- a/documents/released coding phases.docx
+++ b/documents/released coding phases.docx
@@ -1503,92 +1503,74 @@
         <w:rPr>
           <w:b/>
           <w:bCs/>
-          <w:color w:val="77206D" w:themeColor="accent5" w:themeShade="BF"/>
-          <w:lang w:val="en-US"/>
-        </w:rPr>
-      </w:pPr>
-      <w:r>
-        <w:rPr>
-          <w:b/>
-          <w:bCs/>
-          <w:color w:val="77206D" w:themeColor="accent5" w:themeShade="BF"/>
+          <w:color w:val="D86DCB" w:themeColor="accent5" w:themeTint="99"/>
+          <w:lang w:val="en-US"/>
+        </w:rPr>
+      </w:pPr>
+      <w:r>
+        <w:rPr>
+          <w:b/>
+          <w:bCs/>
+          <w:color w:val="D86DCB" w:themeColor="accent5" w:themeTint="99"/>
           <w:lang w:val="en-US"/>
         </w:rPr>
         <w:t>Phase 7: Mobile</w:t>
       </w:r>
-    </w:p>
-    <w:p>
-      <w:pPr>
-        <w:rPr>
-          <w:lang w:val="en-US"/>
-        </w:rPr>
-      </w:pPr>
-      <w:r>
-        <w:rPr>
+      <w:r>
+        <w:rPr>
+          <w:b/>
+          <w:bCs/>
+          <w:color w:val="D86DCB" w:themeColor="accent5" w:themeTint="99"/>
+          <w:lang w:val="en-US"/>
+        </w:rPr>
+        <w:t>-Backend</w:t>
+      </w:r>
+    </w:p>
+    <w:p>
+      <w:pPr>
+        <w:rPr>
+          <w:b/>
+          <w:bCs/>
+          <w:lang w:val="en-US"/>
+        </w:rPr>
+      </w:pPr>
+      <w:r>
+        <w:rPr>
+          <w:rFonts w:ascii="Segoe UI Emoji" w:hAnsi="Segoe UI Emoji" w:cs="Segoe UI Emoji"/>
+          <w:b/>
+          <w:bCs/>
           <w:lang w:val="en-US"/>
         </w:rPr>
         <w:lastRenderedPageBreak/>
-        <w:t>Here’s a beginner</w:t>
-      </w:r>
-      <w:r>
-        <w:rPr>
-          <w:lang w:val="en-US"/>
-        </w:rPr>
-        <w:noBreakHyphen/>
-        <w:t>friendly, step</w:t>
-      </w:r>
-      <w:r>
-        <w:rPr>
-          <w:lang w:val="en-US"/>
-        </w:rPr>
-        <w:noBreakHyphen/>
-        <w:t>by</w:t>
-      </w:r>
-      <w:r>
-        <w:rPr>
-          <w:lang w:val="en-US"/>
-        </w:rPr>
-        <w:noBreakHyphen/>
-        <w:t>step guide to wrapping your existing React app in Capacitor so you can run it on iOS &amp; Android devices without rewriting it in React Native.</w:t>
-      </w:r>
-    </w:p>
-    <w:p>
-      <w:pPr>
-        <w:rPr>
-          <w:lang w:val="en-US"/>
-        </w:rPr>
-      </w:pPr>
-      <w:r>
-        <w:rPr>
-          <w:lang w:val="en-US"/>
-        </w:rPr>
-        <w:pict w14:anchorId="28B5F44D">
-          <v:rect id="_x0000_i1092" style="width:0;height:1.5pt" o:hralign="center" o:hrstd="t" o:hr="t" fillcolor="#a0a0a0" stroked="f"/>
-        </w:pict>
-      </w:r>
-    </w:p>
-    <w:p>
-      <w:pPr>
-        <w:rPr>
-          <w:b/>
-          <w:bCs/>
-          <w:lang w:val="en-US"/>
-        </w:rPr>
-      </w:pPr>
-      <w:r>
-        <w:rPr>
-          <w:b/>
-          <w:bCs/>
-          <w:lang w:val="en-US"/>
-        </w:rPr>
-        <w:t>1. Prerequisites</w:t>
+        <w:t>✅</w:t>
+      </w:r>
+      <w:r>
+        <w:rPr>
+          <w:b/>
+          <w:bCs/>
+          <w:lang w:val="en-US"/>
+        </w:rPr>
+        <w:t xml:space="preserve"> 1. Deploy your Flask backend</w:t>
+      </w:r>
+    </w:p>
+    <w:p>
+      <w:pPr>
+        <w:rPr>
+          <w:lang w:val="en-US"/>
+        </w:rPr>
+      </w:pPr>
+      <w:r>
+        <w:rPr>
+          <w:lang w:val="en-US"/>
+        </w:rPr>
+        <w:t>If you haven’t already:</w:t>
       </w:r>
     </w:p>
     <w:p>
       <w:pPr>
         <w:numPr>
           <w:ilvl w:val="0"/>
-          <w:numId w:val="14"/>
+          <w:numId w:val="23"/>
         </w:numPr>
         <w:rPr>
           <w:lang w:val="en-US"/>
@@ -1596,11 +1578,51 @@
       </w:pPr>
       <w:r>
         <w:rPr>
-          <w:b/>
-          <w:bCs/>
-          <w:lang w:val="en-US"/>
-        </w:rPr>
-        <w:t xml:space="preserve">Node.js &amp; </w:t>
+          <w:lang w:val="en-US"/>
+        </w:rPr>
+        <w:t xml:space="preserve">Use platforms like </w:t>
+      </w:r>
+      <w:r>
+        <w:rPr>
+          <w:b/>
+          <w:bCs/>
+          <w:lang w:val="en-US"/>
+        </w:rPr>
+        <w:t>Render</w:t>
+      </w:r>
+      <w:r>
+        <w:rPr>
+          <w:lang w:val="en-US"/>
+        </w:rPr>
+        <w:t xml:space="preserve">, </w:t>
+      </w:r>
+      <w:r>
+        <w:rPr>
+          <w:b/>
+          <w:bCs/>
+          <w:lang w:val="en-US"/>
+        </w:rPr>
+        <w:t>Railway</w:t>
+      </w:r>
+      <w:r>
+        <w:rPr>
+          <w:lang w:val="en-US"/>
+        </w:rPr>
+        <w:t xml:space="preserve">, </w:t>
+      </w:r>
+      <w:r>
+        <w:rPr>
+          <w:b/>
+          <w:bCs/>
+          <w:lang w:val="en-US"/>
+        </w:rPr>
+        <w:t>Fly.io</w:t>
+      </w:r>
+      <w:r>
+        <w:rPr>
+          <w:lang w:val="en-US"/>
+        </w:rPr>
+        <w:t xml:space="preserve">, or </w:t>
       </w:r>
       <w:proofErr w:type="spellStart"/>
       <w:r>
@@ -1609,21 +1631,29 @@
           <w:bCs/>
           <w:lang w:val="en-US"/>
         </w:rPr>
-        <w:t>npm</w:t>
+        <w:t>DigitalOcean</w:t>
       </w:r>
       <w:proofErr w:type="spellEnd"/>
       <w:r>
         <w:rPr>
-          <w:lang w:val="en-US"/>
-        </w:rPr>
-        <w:t xml:space="preserve"> installed</w:t>
+          <w:b/>
+          <w:bCs/>
+          <w:lang w:val="en-US"/>
+        </w:rPr>
+        <w:t xml:space="preserve"> App Platform</w:t>
+      </w:r>
+      <w:r>
+        <w:rPr>
+          <w:lang w:val="en-US"/>
+        </w:rPr>
+        <w:t xml:space="preserve"> (easy Flask hosting).</w:t>
       </w:r>
     </w:p>
     <w:p>
       <w:pPr>
         <w:numPr>
           <w:ilvl w:val="0"/>
-          <w:numId w:val="14"/>
+          <w:numId w:val="23"/>
         </w:numPr>
         <w:rPr>
           <w:lang w:val="en-US"/>
@@ -1631,24 +1661,856 @@
       </w:pPr>
       <w:r>
         <w:rPr>
-          <w:b/>
-          <w:bCs/>
-          <w:lang w:val="en-US"/>
-        </w:rPr>
-        <w:t>Android Studio</w:t>
-      </w:r>
-      <w:r>
-        <w:rPr>
-          <w:lang w:val="en-US"/>
-        </w:rPr>
-        <w:t xml:space="preserve"> (for Android)</w:t>
+          <w:lang w:val="en-US"/>
+        </w:rPr>
+        <w:t>Make sure your Flask app is accessible via HTTPS (e.g. https://api.releasedapp.com).</w:t>
+      </w:r>
+    </w:p>
+    <w:p>
+      <w:pPr>
+        <w:rPr>
+          <w:lang w:val="en-US"/>
+        </w:rPr>
+      </w:pPr>
+      <w:r>
+        <w:rPr>
+          <w:lang w:val="en-US"/>
+        </w:rPr>
+        <w:pict w14:anchorId="7333EDA5">
+          <v:rect id="_x0000_i1143" style="width:0;height:1.5pt" o:hralign="center" o:hrstd="t" o:hr="t" fillcolor="#a0a0a0" stroked="f"/>
+        </w:pict>
+      </w:r>
+    </w:p>
+    <w:p>
+      <w:pPr>
+        <w:rPr>
+          <w:b/>
+          <w:bCs/>
+          <w:lang w:val="en-US"/>
+        </w:rPr>
+      </w:pPr>
+      <w:r>
+        <w:rPr>
+          <w:rFonts w:ascii="Segoe UI Emoji" w:hAnsi="Segoe UI Emoji" w:cs="Segoe UI Emoji"/>
+          <w:b/>
+          <w:bCs/>
+          <w:lang w:val="en-US"/>
+        </w:rPr>
+        <w:t>✅</w:t>
+      </w:r>
+      <w:r>
+        <w:rPr>
+          <w:b/>
+          <w:bCs/>
+          <w:lang w:val="en-US"/>
+        </w:rPr>
+        <w:t xml:space="preserve"> 2. Update API URLs in Expo</w:t>
+      </w:r>
+    </w:p>
+    <w:p>
+      <w:pPr>
+        <w:rPr>
+          <w:lang w:val="en-US"/>
+        </w:rPr>
+      </w:pPr>
+      <w:r>
+        <w:rPr>
+          <w:lang w:val="en-US"/>
+        </w:rPr>
+        <w:t>In your RN-Expo project:</w:t>
+      </w:r>
+    </w:p>
+    <w:p>
+      <w:pPr>
+        <w:rPr>
+          <w:lang w:val="en-US"/>
+        </w:rPr>
+      </w:pPr>
+      <w:proofErr w:type="spellStart"/>
+      <w:r>
+        <w:rPr>
+          <w:lang w:val="en-US"/>
+        </w:rPr>
+        <w:t>js</w:t>
+      </w:r>
+      <w:proofErr w:type="spellEnd"/>
+    </w:p>
+    <w:p>
+      <w:pPr>
+        <w:rPr>
+          <w:lang w:val="en-US"/>
+        </w:rPr>
+      </w:pPr>
+      <w:proofErr w:type="spellStart"/>
+      <w:r>
+        <w:rPr>
+          <w:lang w:val="en-US"/>
+        </w:rPr>
+        <w:t>CopyEdit</w:t>
+      </w:r>
+      <w:proofErr w:type="spellEnd"/>
+    </w:p>
+    <w:p>
+      <w:pPr>
+        <w:rPr>
+          <w:lang w:val="en-US"/>
+        </w:rPr>
+      </w:pPr>
+      <w:r>
+        <w:rPr>
+          <w:lang w:val="en-US"/>
+        </w:rPr>
+        <w:t xml:space="preserve">// </w:t>
+      </w:r>
+      <w:proofErr w:type="spellStart"/>
+      <w:r>
+        <w:rPr>
+          <w:lang w:val="en-US"/>
+        </w:rPr>
+        <w:t>src</w:t>
+      </w:r>
+      <w:proofErr w:type="spellEnd"/>
+      <w:r>
+        <w:rPr>
+          <w:lang w:val="en-US"/>
+        </w:rPr>
+        <w:t>/</w:t>
+      </w:r>
+      <w:proofErr w:type="spellStart"/>
+      <w:r>
+        <w:rPr>
+          <w:lang w:val="en-US"/>
+        </w:rPr>
+        <w:t>api</w:t>
+      </w:r>
+      <w:proofErr w:type="spellEnd"/>
+      <w:r>
+        <w:rPr>
+          <w:lang w:val="en-US"/>
+        </w:rPr>
+        <w:t>/axiosInstance.js</w:t>
+      </w:r>
+    </w:p>
+    <w:p>
+      <w:pPr>
+        <w:rPr>
+          <w:lang w:val="en-US"/>
+        </w:rPr>
+      </w:pPr>
+      <w:r>
+        <w:rPr>
+          <w:lang w:val="en-US"/>
+        </w:rPr>
+        <w:t xml:space="preserve">import </w:t>
+      </w:r>
+      <w:proofErr w:type="spellStart"/>
+      <w:r>
+        <w:rPr>
+          <w:lang w:val="en-US"/>
+        </w:rPr>
+        <w:t>axios</w:t>
+      </w:r>
+      <w:proofErr w:type="spellEnd"/>
+      <w:r>
+        <w:rPr>
+          <w:lang w:val="en-US"/>
+        </w:rPr>
+        <w:t xml:space="preserve"> from '</w:t>
+      </w:r>
+      <w:proofErr w:type="spellStart"/>
+      <w:r>
+        <w:rPr>
+          <w:lang w:val="en-US"/>
+        </w:rPr>
+        <w:t>axios</w:t>
+      </w:r>
+      <w:proofErr w:type="spellEnd"/>
+      <w:proofErr w:type="gramStart"/>
+      <w:r>
+        <w:rPr>
+          <w:lang w:val="en-US"/>
+        </w:rPr>
+        <w:t>';</w:t>
+      </w:r>
+      <w:proofErr w:type="gramEnd"/>
+    </w:p>
+    <w:p>
+      <w:pPr>
+        <w:rPr>
+          <w:lang w:val="en-US"/>
+        </w:rPr>
+      </w:pPr>
+    </w:p>
+    <w:p>
+      <w:pPr>
+        <w:rPr>
+          <w:lang w:val="en-US"/>
+        </w:rPr>
+      </w:pPr>
+      <w:r>
+        <w:rPr>
+          <w:lang w:val="en-US"/>
+        </w:rPr>
+        <w:t xml:space="preserve">export const </w:t>
+      </w:r>
+      <w:proofErr w:type="spellStart"/>
+      <w:r>
+        <w:rPr>
+          <w:lang w:val="en-US"/>
+        </w:rPr>
+        <w:t>api</w:t>
+      </w:r>
+      <w:proofErr w:type="spellEnd"/>
+      <w:r>
+        <w:rPr>
+          <w:lang w:val="en-US"/>
+        </w:rPr>
+        <w:t xml:space="preserve"> = </w:t>
+      </w:r>
+      <w:proofErr w:type="spellStart"/>
+      <w:r>
+        <w:rPr>
+          <w:lang w:val="en-US"/>
+        </w:rPr>
+        <w:t>axios.</w:t>
+      </w:r>
+      <w:proofErr w:type="gramStart"/>
+      <w:r>
+        <w:rPr>
+          <w:lang w:val="en-US"/>
+        </w:rPr>
+        <w:t>create</w:t>
+      </w:r>
+      <w:proofErr w:type="spellEnd"/>
+      <w:r>
+        <w:rPr>
+          <w:lang w:val="en-US"/>
+        </w:rPr>
+        <w:t>({</w:t>
+      </w:r>
+      <w:proofErr w:type="gramEnd"/>
+    </w:p>
+    <w:p>
+      <w:pPr>
+        <w:rPr>
+          <w:lang w:val="en-US"/>
+        </w:rPr>
+      </w:pPr>
+      <w:r>
+        <w:rPr>
+          <w:lang w:val="en-US"/>
+        </w:rPr>
+        <w:t xml:space="preserve">  </w:t>
+      </w:r>
+      <w:proofErr w:type="spellStart"/>
+      <w:r>
+        <w:rPr>
+          <w:lang w:val="en-US"/>
+        </w:rPr>
+        <w:t>baseURL</w:t>
+      </w:r>
+      <w:proofErr w:type="spellEnd"/>
+      <w:r>
+        <w:rPr>
+          <w:lang w:val="en-US"/>
+        </w:rPr>
+        <w:t>: 'https://api.releasedapp.com', // replace with your backend URL</w:t>
+      </w:r>
+    </w:p>
+    <w:p>
+      <w:pPr>
+        <w:rPr>
+          <w:lang w:val="en-US"/>
+        </w:rPr>
+      </w:pPr>
+      <w:r>
+        <w:rPr>
+          <w:lang w:val="en-US"/>
+        </w:rPr>
+        <w:t>});</w:t>
+      </w:r>
+    </w:p>
+    <w:p>
+      <w:pPr>
+        <w:rPr>
+          <w:lang w:val="en-US"/>
+        </w:rPr>
+      </w:pPr>
+      <w:r>
+        <w:rPr>
+          <w:lang w:val="en-US"/>
+        </w:rPr>
+        <w:pict w14:anchorId="2A30D55B">
+          <v:rect id="_x0000_i1144" style="width:0;height:1.5pt" o:hralign="center" o:hrstd="t" o:hr="t" fillcolor="#a0a0a0" stroked="f"/>
+        </w:pict>
+      </w:r>
+    </w:p>
+    <w:p>
+      <w:pPr>
+        <w:rPr>
+          <w:b/>
+          <w:bCs/>
+          <w:lang w:val="en-US"/>
+        </w:rPr>
+      </w:pPr>
+      <w:r>
+        <w:rPr>
+          <w:rFonts w:ascii="Segoe UI Emoji" w:hAnsi="Segoe UI Emoji" w:cs="Segoe UI Emoji"/>
+          <w:b/>
+          <w:bCs/>
+          <w:lang w:val="en-US"/>
+        </w:rPr>
+        <w:t>✅</w:t>
+      </w:r>
+      <w:r>
+        <w:rPr>
+          <w:b/>
+          <w:bCs/>
+          <w:lang w:val="en-US"/>
+        </w:rPr>
+        <w:t xml:space="preserve"> 3. Use Secure Storage for JWTs</w:t>
+      </w:r>
+    </w:p>
+    <w:p>
+      <w:pPr>
+        <w:rPr>
+          <w:lang w:val="en-US"/>
+        </w:rPr>
+      </w:pPr>
+      <w:r>
+        <w:rPr>
+          <w:lang w:val="en-US"/>
+        </w:rPr>
+        <w:t xml:space="preserve">Instead of </w:t>
+      </w:r>
+      <w:proofErr w:type="spellStart"/>
+      <w:r>
+        <w:rPr>
+          <w:lang w:val="en-US"/>
+        </w:rPr>
+        <w:t>localStorage</w:t>
+      </w:r>
+      <w:proofErr w:type="spellEnd"/>
+      <w:r>
+        <w:rPr>
+          <w:lang w:val="en-US"/>
+        </w:rPr>
+        <w:t xml:space="preserve">, use Expo's </w:t>
+      </w:r>
+      <w:proofErr w:type="spellStart"/>
+      <w:r>
+        <w:rPr>
+          <w:lang w:val="en-US"/>
+        </w:rPr>
+        <w:t>SecureStore</w:t>
+      </w:r>
+      <w:proofErr w:type="spellEnd"/>
+      <w:r>
+        <w:rPr>
+          <w:lang w:val="en-US"/>
+        </w:rPr>
+        <w:t>:</w:t>
+      </w:r>
+    </w:p>
+    <w:p>
+      <w:pPr>
+        <w:rPr>
+          <w:lang w:val="en-US"/>
+        </w:rPr>
+      </w:pPr>
+      <w:r>
+        <w:rPr>
+          <w:lang w:val="en-US"/>
+        </w:rPr>
+        <w:t>bash</w:t>
+      </w:r>
+    </w:p>
+    <w:p>
+      <w:pPr>
+        <w:rPr>
+          <w:lang w:val="en-US"/>
+        </w:rPr>
+      </w:pPr>
+      <w:proofErr w:type="spellStart"/>
+      <w:r>
+        <w:rPr>
+          <w:lang w:val="en-US"/>
+        </w:rPr>
+        <w:t>CopyEdit</w:t>
+      </w:r>
+      <w:proofErr w:type="spellEnd"/>
+    </w:p>
+    <w:p>
+      <w:pPr>
+        <w:rPr>
+          <w:lang w:val="en-US"/>
+        </w:rPr>
+      </w:pPr>
+      <w:proofErr w:type="spellStart"/>
+      <w:r>
+        <w:rPr>
+          <w:lang w:val="en-US"/>
+        </w:rPr>
+        <w:t>npx</w:t>
+      </w:r>
+      <w:proofErr w:type="spellEnd"/>
+      <w:r>
+        <w:rPr>
+          <w:lang w:val="en-US"/>
+        </w:rPr>
+        <w:t xml:space="preserve"> expo install expo-secure-store</w:t>
+      </w:r>
+    </w:p>
+    <w:p>
+      <w:pPr>
+        <w:rPr>
+          <w:lang w:val="en-US"/>
+        </w:rPr>
+      </w:pPr>
+      <w:proofErr w:type="spellStart"/>
+      <w:r>
+        <w:rPr>
+          <w:lang w:val="en-US"/>
+        </w:rPr>
+        <w:t>js</w:t>
+      </w:r>
+      <w:proofErr w:type="spellEnd"/>
+    </w:p>
+    <w:p>
+      <w:pPr>
+        <w:rPr>
+          <w:lang w:val="en-US"/>
+        </w:rPr>
+      </w:pPr>
+      <w:proofErr w:type="spellStart"/>
+      <w:r>
+        <w:rPr>
+          <w:lang w:val="en-US"/>
+        </w:rPr>
+        <w:t>CopyEdit</w:t>
+      </w:r>
+      <w:proofErr w:type="spellEnd"/>
+    </w:p>
+    <w:p>
+      <w:pPr>
+        <w:rPr>
+          <w:lang w:val="en-US"/>
+        </w:rPr>
+      </w:pPr>
+      <w:r>
+        <w:rPr>
+          <w:lang w:val="en-US"/>
+        </w:rPr>
+        <w:t xml:space="preserve">// </w:t>
+      </w:r>
+      <w:proofErr w:type="spellStart"/>
+      <w:r>
+        <w:rPr>
+          <w:lang w:val="en-US"/>
+        </w:rPr>
+        <w:t>src</w:t>
+      </w:r>
+      <w:proofErr w:type="spellEnd"/>
+      <w:r>
+        <w:rPr>
+          <w:lang w:val="en-US"/>
+        </w:rPr>
+        <w:t>/utils/token.js</w:t>
+      </w:r>
+    </w:p>
+    <w:p>
+      <w:pPr>
+        <w:rPr>
+          <w:lang w:val="en-US"/>
+        </w:rPr>
+      </w:pPr>
+      <w:r>
+        <w:rPr>
+          <w:lang w:val="en-US"/>
+        </w:rPr>
+        <w:t xml:space="preserve">import * as </w:t>
+      </w:r>
+      <w:proofErr w:type="spellStart"/>
+      <w:r>
+        <w:rPr>
+          <w:lang w:val="en-US"/>
+        </w:rPr>
+        <w:t>SecureStore</w:t>
+      </w:r>
+      <w:proofErr w:type="spellEnd"/>
+      <w:r>
+        <w:rPr>
+          <w:lang w:val="en-US"/>
+        </w:rPr>
+        <w:t xml:space="preserve"> from 'expo-secure-store</w:t>
+      </w:r>
+      <w:proofErr w:type="gramStart"/>
+      <w:r>
+        <w:rPr>
+          <w:lang w:val="en-US"/>
+        </w:rPr>
+        <w:t>';</w:t>
+      </w:r>
+      <w:proofErr w:type="gramEnd"/>
+    </w:p>
+    <w:p>
+      <w:pPr>
+        <w:rPr>
+          <w:lang w:val="en-US"/>
+        </w:rPr>
+      </w:pPr>
+    </w:p>
+    <w:p>
+      <w:pPr>
+        <w:rPr>
+          <w:lang w:val="en-US"/>
+        </w:rPr>
+      </w:pPr>
+      <w:r>
+        <w:rPr>
+          <w:lang w:val="en-US"/>
+        </w:rPr>
+        <w:t xml:space="preserve">export async function </w:t>
+      </w:r>
+      <w:proofErr w:type="spellStart"/>
+      <w:r>
+        <w:rPr>
+          <w:lang w:val="en-US"/>
+        </w:rPr>
+        <w:t>saveToken</w:t>
+      </w:r>
+      <w:proofErr w:type="spellEnd"/>
+      <w:r>
+        <w:rPr>
+          <w:lang w:val="en-US"/>
+        </w:rPr>
+        <w:t>(</w:t>
+      </w:r>
+      <w:proofErr w:type="gramStart"/>
+      <w:r>
+        <w:rPr>
+          <w:lang w:val="en-US"/>
+        </w:rPr>
+        <w:t>token) {</w:t>
+      </w:r>
+      <w:proofErr w:type="gramEnd"/>
+    </w:p>
+    <w:p>
+      <w:pPr>
+        <w:rPr>
+          <w:lang w:val="en-US"/>
+        </w:rPr>
+      </w:pPr>
+      <w:r>
+        <w:rPr>
+          <w:lang w:val="en-US"/>
+        </w:rPr>
+        <w:t xml:space="preserve">  await </w:t>
+      </w:r>
+      <w:proofErr w:type="spellStart"/>
+      <w:r>
+        <w:rPr>
+          <w:lang w:val="en-US"/>
+        </w:rPr>
+        <w:t>SecureStore.setItemAsync</w:t>
+      </w:r>
+      <w:proofErr w:type="spellEnd"/>
+      <w:r>
+        <w:rPr>
+          <w:lang w:val="en-US"/>
+        </w:rPr>
+        <w:t>('</w:t>
+      </w:r>
+      <w:proofErr w:type="spellStart"/>
+      <w:r>
+        <w:rPr>
+          <w:lang w:val="en-US"/>
+        </w:rPr>
+        <w:t>jwt</w:t>
+      </w:r>
+      <w:proofErr w:type="spellEnd"/>
+      <w:r>
+        <w:rPr>
+          <w:lang w:val="en-US"/>
+        </w:rPr>
+        <w:t>', token</w:t>
+      </w:r>
+      <w:proofErr w:type="gramStart"/>
+      <w:r>
+        <w:rPr>
+          <w:lang w:val="en-US"/>
+        </w:rPr>
+        <w:t>);</w:t>
+      </w:r>
+      <w:proofErr w:type="gramEnd"/>
+    </w:p>
+    <w:p>
+      <w:pPr>
+        <w:rPr>
+          <w:lang w:val="en-US"/>
+        </w:rPr>
+      </w:pPr>
+      <w:r>
+        <w:rPr>
+          <w:lang w:val="en-US"/>
+        </w:rPr>
+        <w:lastRenderedPageBreak/>
+        <w:t>}</w:t>
+      </w:r>
+    </w:p>
+    <w:p>
+      <w:pPr>
+        <w:rPr>
+          <w:lang w:val="en-US"/>
+        </w:rPr>
+      </w:pPr>
+    </w:p>
+    <w:p>
+      <w:pPr>
+        <w:rPr>
+          <w:lang w:val="en-US"/>
+        </w:rPr>
+      </w:pPr>
+      <w:r>
+        <w:rPr>
+          <w:lang w:val="en-US"/>
+        </w:rPr>
+        <w:t xml:space="preserve">export async function </w:t>
+      </w:r>
+      <w:proofErr w:type="spellStart"/>
+      <w:r>
+        <w:rPr>
+          <w:lang w:val="en-US"/>
+        </w:rPr>
+        <w:t>getToken</w:t>
+      </w:r>
+      <w:proofErr w:type="spellEnd"/>
+      <w:r>
+        <w:rPr>
+          <w:lang w:val="en-US"/>
+        </w:rPr>
+        <w:t>() {</w:t>
+      </w:r>
+    </w:p>
+    <w:p>
+      <w:pPr>
+        <w:rPr>
+          <w:lang w:val="en-US"/>
+        </w:rPr>
+      </w:pPr>
+      <w:r>
+        <w:rPr>
+          <w:lang w:val="en-US"/>
+        </w:rPr>
+        <w:t xml:space="preserve">  return await </w:t>
+      </w:r>
+      <w:proofErr w:type="spellStart"/>
+      <w:r>
+        <w:rPr>
+          <w:lang w:val="en-US"/>
+        </w:rPr>
+        <w:t>SecureStore.getItemAsync</w:t>
+      </w:r>
+      <w:proofErr w:type="spellEnd"/>
+      <w:r>
+        <w:rPr>
+          <w:lang w:val="en-US"/>
+        </w:rPr>
+        <w:t>('</w:t>
+      </w:r>
+      <w:proofErr w:type="spellStart"/>
+      <w:r>
+        <w:rPr>
+          <w:lang w:val="en-US"/>
+        </w:rPr>
+        <w:t>jwt</w:t>
+      </w:r>
+      <w:proofErr w:type="spellEnd"/>
+      <w:r>
+        <w:rPr>
+          <w:lang w:val="en-US"/>
+        </w:rPr>
+        <w:t>'</w:t>
+      </w:r>
+      <w:proofErr w:type="gramStart"/>
+      <w:r>
+        <w:rPr>
+          <w:lang w:val="en-US"/>
+        </w:rPr>
+        <w:t>);</w:t>
+      </w:r>
+      <w:proofErr w:type="gramEnd"/>
+    </w:p>
+    <w:p>
+      <w:pPr>
+        <w:rPr>
+          <w:lang w:val="en-US"/>
+        </w:rPr>
+      </w:pPr>
+      <w:r>
+        <w:rPr>
+          <w:lang w:val="en-US"/>
+        </w:rPr>
+        <w:t>}</w:t>
+      </w:r>
+    </w:p>
+    <w:p>
+      <w:pPr>
+        <w:rPr>
+          <w:lang w:val="en-US"/>
+        </w:rPr>
+      </w:pPr>
+    </w:p>
+    <w:p>
+      <w:pPr>
+        <w:rPr>
+          <w:lang w:val="en-US"/>
+        </w:rPr>
+      </w:pPr>
+      <w:r>
+        <w:rPr>
+          <w:lang w:val="en-US"/>
+        </w:rPr>
+        <w:t xml:space="preserve">export async function </w:t>
+      </w:r>
+      <w:proofErr w:type="spellStart"/>
+      <w:r>
+        <w:rPr>
+          <w:lang w:val="en-US"/>
+        </w:rPr>
+        <w:t>deleteToken</w:t>
+      </w:r>
+      <w:proofErr w:type="spellEnd"/>
+      <w:proofErr w:type="gramStart"/>
+      <w:r>
+        <w:rPr>
+          <w:lang w:val="en-US"/>
+        </w:rPr>
+        <w:t>() {</w:t>
+      </w:r>
+      <w:proofErr w:type="gramEnd"/>
+    </w:p>
+    <w:p>
+      <w:pPr>
+        <w:rPr>
+          <w:lang w:val="en-US"/>
+        </w:rPr>
+      </w:pPr>
+      <w:r>
+        <w:rPr>
+          <w:lang w:val="en-US"/>
+        </w:rPr>
+        <w:t xml:space="preserve">  await </w:t>
+      </w:r>
+      <w:proofErr w:type="spellStart"/>
+      <w:r>
+        <w:rPr>
+          <w:lang w:val="en-US"/>
+        </w:rPr>
+        <w:t>SecureStore.deleteItemAsync</w:t>
+      </w:r>
+      <w:proofErr w:type="spellEnd"/>
+      <w:r>
+        <w:rPr>
+          <w:lang w:val="en-US"/>
+        </w:rPr>
+        <w:t>('</w:t>
+      </w:r>
+      <w:proofErr w:type="spellStart"/>
+      <w:r>
+        <w:rPr>
+          <w:lang w:val="en-US"/>
+        </w:rPr>
+        <w:t>jwt</w:t>
+      </w:r>
+      <w:proofErr w:type="spellEnd"/>
+      <w:r>
+        <w:rPr>
+          <w:lang w:val="en-US"/>
+        </w:rPr>
+        <w:t>'</w:t>
+      </w:r>
+      <w:proofErr w:type="gramStart"/>
+      <w:r>
+        <w:rPr>
+          <w:lang w:val="en-US"/>
+        </w:rPr>
+        <w:t>);</w:t>
+      </w:r>
+      <w:proofErr w:type="gramEnd"/>
+    </w:p>
+    <w:p>
+      <w:pPr>
+        <w:rPr>
+          <w:lang w:val="en-US"/>
+        </w:rPr>
+      </w:pPr>
+      <w:r>
+        <w:rPr>
+          <w:lang w:val="en-US"/>
+        </w:rPr>
+        <w:t>}</w:t>
+      </w:r>
+    </w:p>
+    <w:p>
+      <w:pPr>
+        <w:rPr>
+          <w:lang w:val="en-US"/>
+        </w:rPr>
+      </w:pPr>
+      <w:r>
+        <w:rPr>
+          <w:lang w:val="en-US"/>
+        </w:rPr>
+        <w:pict w14:anchorId="2E75D069">
+          <v:rect id="_x0000_i1145" style="width:0;height:1.5pt" o:hralign="center" o:hrstd="t" o:hr="t" fillcolor="#a0a0a0" stroked="f"/>
+        </w:pict>
+      </w:r>
+    </w:p>
+    <w:p>
+      <w:pPr>
+        <w:rPr>
+          <w:b/>
+          <w:bCs/>
+          <w:lang w:val="en-US"/>
+        </w:rPr>
+      </w:pPr>
+      <w:r>
+        <w:rPr>
+          <w:rFonts w:ascii="Segoe UI Emoji" w:hAnsi="Segoe UI Emoji" w:cs="Segoe UI Emoji"/>
+          <w:b/>
+          <w:bCs/>
+          <w:lang w:val="en-US"/>
+        </w:rPr>
+        <w:t>✅</w:t>
+      </w:r>
+      <w:r>
+        <w:rPr>
+          <w:b/>
+          <w:bCs/>
+          <w:lang w:val="en-US"/>
+        </w:rPr>
+        <w:t xml:space="preserve"> 4. Connect login/register flows</w:t>
+      </w:r>
+    </w:p>
+    <w:p>
+      <w:pPr>
+        <w:rPr>
+          <w:lang w:val="en-US"/>
+        </w:rPr>
+      </w:pPr>
+      <w:r>
+        <w:rPr>
+          <w:lang w:val="en-US"/>
+        </w:rPr>
+        <w:t>Make sure your Expo app can:</w:t>
       </w:r>
     </w:p>
     <w:p>
       <w:pPr>
         <w:numPr>
           <w:ilvl w:val="0"/>
-          <w:numId w:val="14"/>
+          <w:numId w:val="24"/>
         </w:numPr>
         <w:rPr>
           <w:lang w:val="en-US"/>
@@ -1656,24 +2518,16 @@
       </w:pPr>
       <w:r>
         <w:rPr>
-          <w:b/>
-          <w:bCs/>
-          <w:lang w:val="en-US"/>
-        </w:rPr>
-        <w:t>Xcode</w:t>
-      </w:r>
-      <w:r>
-        <w:rPr>
-          <w:lang w:val="en-US"/>
-        </w:rPr>
-        <w:t xml:space="preserve"> on macOS (for iOS)</w:t>
+          <w:lang w:val="en-US"/>
+        </w:rPr>
+        <w:t>Log in → save JWT → make authenticated requests.</w:t>
       </w:r>
     </w:p>
     <w:p>
       <w:pPr>
         <w:numPr>
           <w:ilvl w:val="0"/>
-          <w:numId w:val="14"/>
+          <w:numId w:val="24"/>
         </w:numPr>
         <w:rPr>
           <w:lang w:val="en-US"/>
@@ -1683,163 +2537,14 @@
         <w:rPr>
           <w:lang w:val="en-US"/>
         </w:rPr>
-        <w:t xml:space="preserve">A </w:t>
-      </w:r>
-      <w:r>
-        <w:rPr>
-          <w:b/>
-          <w:bCs/>
-          <w:lang w:val="en-US"/>
-        </w:rPr>
-        <w:t>physical device</w:t>
-      </w:r>
-      <w:r>
-        <w:rPr>
-          <w:lang w:val="en-US"/>
-        </w:rPr>
-        <w:t xml:space="preserve"> or emulator for each platform</w:t>
-      </w:r>
-    </w:p>
-    <w:p>
-      <w:pPr>
-        <w:rPr>
-          <w:lang w:val="en-US"/>
-        </w:rPr>
-      </w:pPr>
-      <w:r>
-        <w:rPr>
-          <w:lang w:val="en-US"/>
-        </w:rPr>
-        <w:pict w14:anchorId="6769FD8B">
-          <v:rect id="_x0000_i1093" style="width:0;height:1.5pt" o:hralign="center" o:hrstd="t" o:hr="t" fillcolor="#a0a0a0" stroked="f"/>
-        </w:pict>
-      </w:r>
-    </w:p>
-    <w:p>
-      <w:pPr>
-        <w:rPr>
-          <w:b/>
-          <w:bCs/>
-          <w:lang w:val="en-US"/>
-        </w:rPr>
-      </w:pPr>
-      <w:r>
-        <w:rPr>
-          <w:b/>
-          <w:bCs/>
-          <w:lang w:val="en-US"/>
-        </w:rPr>
-        <w:t>2. Install Capacitor</w:t>
-      </w:r>
-    </w:p>
-    <w:p>
-      <w:pPr>
-        <w:rPr>
-          <w:lang w:val="en-US"/>
-        </w:rPr>
-      </w:pPr>
-      <w:r>
-        <w:rPr>
-          <w:lang w:val="en-US"/>
-        </w:rPr>
-        <w:t xml:space="preserve">In your React project </w:t>
-      </w:r>
-      <w:proofErr w:type="gramStart"/>
-      <w:r>
-        <w:rPr>
-          <w:lang w:val="en-US"/>
-        </w:rPr>
-        <w:t>root</w:t>
-      </w:r>
-      <w:proofErr w:type="gramEnd"/>
-      <w:r>
-        <w:rPr>
-          <w:lang w:val="en-US"/>
-        </w:rPr>
-        <w:t>:</w:t>
-      </w:r>
-    </w:p>
-    <w:p>
-      <w:pPr>
-        <w:rPr>
-          <w:lang w:val="en-US"/>
-        </w:rPr>
-      </w:pPr>
-      <w:r>
-        <w:rPr>
-          <w:lang w:val="en-US"/>
-        </w:rPr>
-        <w:t>bash</w:t>
-      </w:r>
-    </w:p>
-    <w:p>
-      <w:pPr>
-        <w:rPr>
-          <w:lang w:val="en-US"/>
-        </w:rPr>
-      </w:pPr>
-      <w:r>
-        <w:rPr>
-          <w:lang w:val="en-US"/>
-        </w:rPr>
-        <w:t>Copy code</w:t>
-      </w:r>
-    </w:p>
-    <w:p>
-      <w:pPr>
-        <w:rPr>
-          <w:lang w:val="en-US"/>
-        </w:rPr>
-      </w:pPr>
-      <w:proofErr w:type="spellStart"/>
-      <w:r>
-        <w:rPr>
-          <w:lang w:val="en-US"/>
-        </w:rPr>
-        <w:t>npm</w:t>
-      </w:r>
-      <w:proofErr w:type="spellEnd"/>
-      <w:r>
-        <w:rPr>
-          <w:lang w:val="en-US"/>
-        </w:rPr>
-        <w:t xml:space="preserve"> install @capacitor/core @capacitor/cli --save</w:t>
-      </w:r>
-    </w:p>
-    <w:p>
-      <w:pPr>
-        <w:rPr>
-          <w:lang w:val="en-US"/>
-        </w:rPr>
-      </w:pPr>
-      <w:proofErr w:type="spellStart"/>
-      <w:r>
-        <w:rPr>
-          <w:lang w:val="en-US"/>
-        </w:rPr>
-        <w:t>npx</w:t>
-      </w:r>
-      <w:proofErr w:type="spellEnd"/>
-      <w:r>
-        <w:rPr>
-          <w:lang w:val="en-US"/>
-        </w:rPr>
-        <w:t xml:space="preserve"> cap </w:t>
-      </w:r>
-      <w:proofErr w:type="spellStart"/>
-      <w:r>
-        <w:rPr>
-          <w:lang w:val="en-US"/>
-        </w:rPr>
-        <w:t>init</w:t>
-      </w:r>
-      <w:proofErr w:type="spellEnd"/>
+        <w:t>Register → same as above.</w:t>
+      </w:r>
     </w:p>
     <w:p>
       <w:pPr>
         <w:numPr>
           <w:ilvl w:val="0"/>
-          <w:numId w:val="15"/>
+          <w:numId w:val="24"/>
         </w:numPr>
         <w:rPr>
           <w:lang w:val="en-US"/>
@@ -1847,24 +2552,355 @@
       </w:pPr>
       <w:r>
         <w:rPr>
-          <w:b/>
-          <w:bCs/>
-          <w:lang w:val="en-US"/>
-        </w:rPr>
-        <w:t>App name</w:t>
-      </w:r>
-      <w:r>
-        <w:rPr>
-          <w:lang w:val="en-US"/>
-        </w:rPr>
-        <w:t>: e.g. Released</w:t>
+          <w:lang w:val="en-US"/>
+        </w:rPr>
+        <w:t>Logout → clear token.</w:t>
+      </w:r>
+    </w:p>
+    <w:p>
+      <w:pPr>
+        <w:rPr>
+          <w:lang w:val="en-US"/>
+        </w:rPr>
+      </w:pPr>
+      <w:r>
+        <w:rPr>
+          <w:lang w:val="en-US"/>
+        </w:rPr>
+        <w:pict w14:anchorId="78C92981">
+          <v:rect id="_x0000_i1146" style="width:0;height:1.5pt" o:hralign="center" o:hrstd="t" o:hr="t" fillcolor="#a0a0a0" stroked="f"/>
+        </w:pict>
+      </w:r>
+    </w:p>
+    <w:p>
+      <w:pPr>
+        <w:rPr>
+          <w:b/>
+          <w:bCs/>
+          <w:lang w:val="en-US"/>
+        </w:rPr>
+      </w:pPr>
+      <w:r>
+        <w:rPr>
+          <w:rFonts w:ascii="Segoe UI Emoji" w:hAnsi="Segoe UI Emoji" w:cs="Segoe UI Emoji"/>
+          <w:b/>
+          <w:bCs/>
+          <w:lang w:val="en-US"/>
+        </w:rPr>
+        <w:t>✅</w:t>
+      </w:r>
+      <w:r>
+        <w:rPr>
+          <w:b/>
+          <w:bCs/>
+          <w:lang w:val="en-US"/>
+        </w:rPr>
+        <w:t xml:space="preserve"> 5. Gmail OAuth for mobile</w:t>
+      </w:r>
+    </w:p>
+    <w:p>
+      <w:pPr>
+        <w:rPr>
+          <w:lang w:val="en-US"/>
+        </w:rPr>
+      </w:pPr>
+      <w:r>
+        <w:rPr>
+          <w:lang w:val="en-US"/>
+        </w:rPr>
+        <w:t xml:space="preserve">Use Expo’s </w:t>
+      </w:r>
+      <w:proofErr w:type="spellStart"/>
+      <w:r>
+        <w:rPr>
+          <w:lang w:val="en-US"/>
+        </w:rPr>
+        <w:t>AuthSession</w:t>
+      </w:r>
+      <w:proofErr w:type="spellEnd"/>
+      <w:r>
+        <w:rPr>
+          <w:lang w:val="en-US"/>
+        </w:rPr>
+        <w:t xml:space="preserve"> to start </w:t>
+      </w:r>
+      <w:proofErr w:type="gramStart"/>
+      <w:r>
+        <w:rPr>
+          <w:lang w:val="en-US"/>
+        </w:rPr>
+        <w:t>the Google</w:t>
+      </w:r>
+      <w:proofErr w:type="gramEnd"/>
+      <w:r>
+        <w:rPr>
+          <w:lang w:val="en-US"/>
+        </w:rPr>
+        <w:t xml:space="preserve"> login:</w:t>
+      </w:r>
+    </w:p>
+    <w:p>
+      <w:pPr>
+        <w:rPr>
+          <w:lang w:val="en-US"/>
+        </w:rPr>
+      </w:pPr>
+      <w:r>
+        <w:rPr>
+          <w:lang w:val="en-US"/>
+        </w:rPr>
+        <w:t>bash</w:t>
+      </w:r>
+    </w:p>
+    <w:p>
+      <w:pPr>
+        <w:rPr>
+          <w:lang w:val="en-US"/>
+        </w:rPr>
+      </w:pPr>
+      <w:proofErr w:type="spellStart"/>
+      <w:r>
+        <w:rPr>
+          <w:lang w:val="en-US"/>
+        </w:rPr>
+        <w:t>CopyEdit</w:t>
+      </w:r>
+      <w:proofErr w:type="spellEnd"/>
+    </w:p>
+    <w:p>
+      <w:pPr>
+        <w:rPr>
+          <w:lang w:val="en-US"/>
+        </w:rPr>
+      </w:pPr>
+      <w:proofErr w:type="spellStart"/>
+      <w:r>
+        <w:rPr>
+          <w:lang w:val="en-US"/>
+        </w:rPr>
+        <w:t>npx</w:t>
+      </w:r>
+      <w:proofErr w:type="spellEnd"/>
+      <w:r>
+        <w:rPr>
+          <w:lang w:val="en-US"/>
+        </w:rPr>
+        <w:t xml:space="preserve"> expo install expo-auth-session</w:t>
+      </w:r>
+    </w:p>
+    <w:p>
+      <w:pPr>
+        <w:rPr>
+          <w:lang w:val="en-US"/>
+        </w:rPr>
+      </w:pPr>
+      <w:r>
+        <w:rPr>
+          <w:lang w:val="en-US"/>
+        </w:rPr>
+        <w:t>Example:</w:t>
+      </w:r>
+    </w:p>
+    <w:p>
+      <w:pPr>
+        <w:rPr>
+          <w:lang w:val="en-US"/>
+        </w:rPr>
+      </w:pPr>
+      <w:proofErr w:type="spellStart"/>
+      <w:r>
+        <w:rPr>
+          <w:lang w:val="en-US"/>
+        </w:rPr>
+        <w:t>js</w:t>
+      </w:r>
+      <w:proofErr w:type="spellEnd"/>
+    </w:p>
+    <w:p>
+      <w:pPr>
+        <w:rPr>
+          <w:lang w:val="en-US"/>
+        </w:rPr>
+      </w:pPr>
+      <w:proofErr w:type="spellStart"/>
+      <w:r>
+        <w:rPr>
+          <w:lang w:val="en-US"/>
+        </w:rPr>
+        <w:t>CopyEdit</w:t>
+      </w:r>
+      <w:proofErr w:type="spellEnd"/>
+    </w:p>
+    <w:p>
+      <w:pPr>
+        <w:rPr>
+          <w:lang w:val="en-US"/>
+        </w:rPr>
+      </w:pPr>
+      <w:r>
+        <w:rPr>
+          <w:lang w:val="en-US"/>
+        </w:rPr>
+        <w:t xml:space="preserve">import * as </w:t>
+      </w:r>
+      <w:proofErr w:type="spellStart"/>
+      <w:r>
+        <w:rPr>
+          <w:lang w:val="en-US"/>
+        </w:rPr>
+        <w:t>AuthSession</w:t>
+      </w:r>
+      <w:proofErr w:type="spellEnd"/>
+      <w:r>
+        <w:rPr>
+          <w:lang w:val="en-US"/>
+        </w:rPr>
+        <w:t xml:space="preserve"> from 'expo-auth-session</w:t>
+      </w:r>
+      <w:proofErr w:type="gramStart"/>
+      <w:r>
+        <w:rPr>
+          <w:lang w:val="en-US"/>
+        </w:rPr>
+        <w:t>';</w:t>
+      </w:r>
+      <w:proofErr w:type="gramEnd"/>
+    </w:p>
+    <w:p>
+      <w:pPr>
+        <w:rPr>
+          <w:lang w:val="en-US"/>
+        </w:rPr>
+      </w:pPr>
+    </w:p>
+    <w:p>
+      <w:pPr>
+        <w:rPr>
+          <w:lang w:val="en-US"/>
+        </w:rPr>
+      </w:pPr>
+      <w:r>
+        <w:rPr>
+          <w:lang w:val="en-US"/>
+        </w:rPr>
+        <w:t xml:space="preserve">// use </w:t>
+      </w:r>
+      <w:proofErr w:type="spellStart"/>
+      <w:r>
+        <w:rPr>
+          <w:lang w:val="en-US"/>
+        </w:rPr>
+        <w:t>AuthSession.startAsync</w:t>
+      </w:r>
+      <w:proofErr w:type="spellEnd"/>
+      <w:r>
+        <w:rPr>
+          <w:lang w:val="en-US"/>
+        </w:rPr>
+        <w:t xml:space="preserve"> to begin the Google login flow</w:t>
+      </w:r>
+    </w:p>
+    <w:p>
+      <w:pPr>
+        <w:rPr>
+          <w:lang w:val="en-US"/>
+        </w:rPr>
+      </w:pPr>
+      <w:r>
+        <w:rPr>
+          <w:lang w:val="en-US"/>
+        </w:rPr>
+        <w:t xml:space="preserve">Then send the code or </w:t>
+      </w:r>
+      <w:proofErr w:type="spellStart"/>
+      <w:r>
+        <w:rPr>
+          <w:lang w:val="en-US"/>
+        </w:rPr>
+        <w:t>access_token</w:t>
+      </w:r>
+      <w:proofErr w:type="spellEnd"/>
+      <w:r>
+        <w:rPr>
+          <w:lang w:val="en-US"/>
+        </w:rPr>
+        <w:t xml:space="preserve"> to your </w:t>
+      </w:r>
+      <w:proofErr w:type="spellStart"/>
+      <w:r>
+        <w:rPr>
+          <w:lang w:val="en-US"/>
+        </w:rPr>
+        <w:t>backend's</w:t>
+      </w:r>
+      <w:proofErr w:type="spellEnd"/>
+      <w:r>
+        <w:rPr>
+          <w:lang w:val="en-US"/>
+        </w:rPr>
+        <w:t xml:space="preserve"> /auth/google route.</w:t>
+      </w:r>
+    </w:p>
+    <w:p>
+      <w:pPr>
+        <w:rPr>
+          <w:lang w:val="en-US"/>
+        </w:rPr>
+      </w:pPr>
+      <w:r>
+        <w:rPr>
+          <w:lang w:val="en-US"/>
+        </w:rPr>
+        <w:pict w14:anchorId="584A2024">
+          <v:rect id="_x0000_i1147" style="width:0;height:1.5pt" o:hralign="center" o:hrstd="t" o:hr="t" fillcolor="#a0a0a0" stroked="f"/>
+        </w:pict>
+      </w:r>
+    </w:p>
+    <w:p>
+      <w:pPr>
+        <w:rPr>
+          <w:b/>
+          <w:bCs/>
+          <w:lang w:val="en-US"/>
+        </w:rPr>
+      </w:pPr>
+      <w:r>
+        <w:rPr>
+          <w:rFonts w:ascii="Segoe UI Emoji" w:hAnsi="Segoe UI Emoji" w:cs="Segoe UI Emoji"/>
+          <w:b/>
+          <w:bCs/>
+          <w:lang w:val="en-US"/>
+        </w:rPr>
+        <w:lastRenderedPageBreak/>
+        <w:t>✅</w:t>
+      </w:r>
+      <w:r>
+        <w:rPr>
+          <w:b/>
+          <w:bCs/>
+          <w:lang w:val="en-US"/>
+        </w:rPr>
+        <w:t xml:space="preserve"> 6. Test key flows</w:t>
+      </w:r>
+    </w:p>
+    <w:p>
+      <w:pPr>
+        <w:rPr>
+          <w:lang w:val="en-US"/>
+        </w:rPr>
+      </w:pPr>
+      <w:r>
+        <w:rPr>
+          <w:lang w:val="en-US"/>
+        </w:rPr>
+        <w:t>From your mobile device/emulator:</w:t>
       </w:r>
     </w:p>
     <w:p>
       <w:pPr>
         <w:numPr>
           <w:ilvl w:val="0"/>
-          <w:numId w:val="15"/>
+          <w:numId w:val="25"/>
         </w:numPr>
         <w:rPr>
           <w:lang w:val="en-US"/>
@@ -1872,313 +2908,23 @@
       </w:pPr>
       <w:r>
         <w:rPr>
-          <w:b/>
-          <w:bCs/>
-          <w:lang w:val="en-US"/>
-        </w:rPr>
-        <w:t>App ID</w:t>
-      </w:r>
-      <w:r>
-        <w:rPr>
-          <w:lang w:val="en-US"/>
-        </w:rPr>
-        <w:t xml:space="preserve">: e.g. </w:t>
-      </w:r>
-      <w:proofErr w:type="spellStart"/>
-      <w:r>
-        <w:rPr>
-          <w:lang w:val="en-US"/>
-        </w:rPr>
-        <w:t>com.yourcompany.released</w:t>
-      </w:r>
-      <w:proofErr w:type="spellEnd"/>
-    </w:p>
-    <w:p>
-      <w:pPr>
-        <w:rPr>
-          <w:lang w:val="en-US"/>
-        </w:rPr>
-      </w:pPr>
-      <w:r>
-        <w:rPr>
-          <w:lang w:val="en-US"/>
-        </w:rPr>
-        <w:t xml:space="preserve">This creates a </w:t>
-      </w:r>
-      <w:proofErr w:type="spellStart"/>
-      <w:r>
-        <w:rPr>
-          <w:lang w:val="en-US"/>
-        </w:rPr>
-        <w:t>capacitor.config.json</w:t>
-      </w:r>
-      <w:proofErr w:type="spellEnd"/>
-      <w:r>
-        <w:rPr>
-          <w:lang w:val="en-US"/>
-        </w:rPr>
-        <w:t>.</w:t>
-      </w:r>
-    </w:p>
-    <w:p>
-      <w:pPr>
-        <w:rPr>
-          <w:lang w:val="en-US"/>
-        </w:rPr>
-      </w:pPr>
-      <w:r>
-        <w:rPr>
-          <w:lang w:val="en-US"/>
-        </w:rPr>
-        <w:pict w14:anchorId="6830B9F3">
-          <v:rect id="_x0000_i1094" style="width:0;height:1.5pt" o:hralign="center" o:hrstd="t" o:hr="t" fillcolor="#a0a0a0" stroked="f"/>
-        </w:pict>
-      </w:r>
-    </w:p>
-    <w:p>
-      <w:pPr>
-        <w:rPr>
-          <w:b/>
-          <w:bCs/>
-          <w:lang w:val="en-US"/>
-        </w:rPr>
-      </w:pPr>
-      <w:r>
-        <w:rPr>
-          <w:b/>
-          <w:bCs/>
-          <w:lang w:val="en-US"/>
-        </w:rPr>
-        <w:t>3. Build Your Web App</w:t>
-      </w:r>
-    </w:p>
-    <w:p>
-      <w:pPr>
-        <w:rPr>
-          <w:lang w:val="en-US"/>
-        </w:rPr>
-      </w:pPr>
-      <w:r>
-        <w:rPr>
-          <w:lang w:val="en-US"/>
-        </w:rPr>
-        <w:t>Every time you update your React code, you need to rebuild your production bundle:</w:t>
-      </w:r>
-    </w:p>
-    <w:p>
-      <w:pPr>
-        <w:rPr>
-          <w:lang w:val="en-US"/>
-        </w:rPr>
-      </w:pPr>
-      <w:r>
-        <w:rPr>
-          <w:lang w:val="en-US"/>
-        </w:rPr>
-        <w:t>bash</w:t>
-      </w:r>
-    </w:p>
-    <w:p>
-      <w:pPr>
-        <w:rPr>
-          <w:lang w:val="en-US"/>
-        </w:rPr>
-      </w:pPr>
-      <w:r>
-        <w:rPr>
-          <w:lang w:val="en-US"/>
-        </w:rPr>
-        <w:t>Copy code</w:t>
-      </w:r>
-    </w:p>
-    <w:p>
-      <w:pPr>
-        <w:rPr>
-          <w:lang w:val="en-US"/>
-        </w:rPr>
-      </w:pPr>
-      <w:proofErr w:type="spellStart"/>
-      <w:r>
-        <w:rPr>
-          <w:lang w:val="en-US"/>
-        </w:rPr>
-        <w:t>npm</w:t>
-      </w:r>
-      <w:proofErr w:type="spellEnd"/>
-      <w:r>
-        <w:rPr>
-          <w:lang w:val="en-US"/>
-        </w:rPr>
-        <w:t xml:space="preserve"> run build</w:t>
-      </w:r>
-    </w:p>
-    <w:p>
-      <w:pPr>
-        <w:rPr>
-          <w:lang w:val="en-US"/>
-        </w:rPr>
-      </w:pPr>
-      <w:r>
-        <w:rPr>
-          <w:lang w:val="en-US"/>
-        </w:rPr>
-        <w:t>This outputs into build/ (Create</w:t>
-      </w:r>
-      <w:r>
-        <w:rPr>
-          <w:lang w:val="en-US"/>
-        </w:rPr>
-        <w:noBreakHyphen/>
-        <w:t>React</w:t>
-      </w:r>
-      <w:r>
-        <w:rPr>
-          <w:lang w:val="en-US"/>
-        </w:rPr>
-        <w:noBreakHyphen/>
-        <w:t>App default).</w:t>
-      </w:r>
-    </w:p>
-    <w:p>
-      <w:pPr>
-        <w:rPr>
-          <w:lang w:val="en-US"/>
-        </w:rPr>
-      </w:pPr>
-      <w:r>
-        <w:rPr>
-          <w:lang w:val="en-US"/>
-        </w:rPr>
-        <w:pict w14:anchorId="305A942B">
-          <v:rect id="_x0000_i1095" style="width:0;height:1.5pt" o:hralign="center" o:hrstd="t" o:hr="t" fillcolor="#a0a0a0" stroked="f"/>
-        </w:pict>
-      </w:r>
-    </w:p>
-    <w:p>
-      <w:pPr>
-        <w:rPr>
-          <w:b/>
-          <w:bCs/>
-          <w:lang w:val="en-US"/>
-        </w:rPr>
-      </w:pPr>
-      <w:r>
-        <w:rPr>
-          <w:b/>
-          <w:bCs/>
-          <w:lang w:val="en-US"/>
-        </w:rPr>
-        <w:t>4. Add Native Platforms</w:t>
-      </w:r>
-    </w:p>
-    <w:p>
-      <w:pPr>
-        <w:rPr>
-          <w:lang w:val="en-US"/>
-        </w:rPr>
-      </w:pPr>
-      <w:r>
-        <w:rPr>
-          <w:lang w:val="en-US"/>
-        </w:rPr>
-        <w:t>From your project root:</w:t>
-      </w:r>
-    </w:p>
-    <w:p>
-      <w:pPr>
-        <w:rPr>
-          <w:lang w:val="en-US"/>
-        </w:rPr>
-      </w:pPr>
-      <w:r>
-        <w:rPr>
-          <w:lang w:val="en-US"/>
-        </w:rPr>
-        <w:t>bash</w:t>
-      </w:r>
-    </w:p>
-    <w:p>
-      <w:pPr>
-        <w:rPr>
-          <w:lang w:val="en-US"/>
-        </w:rPr>
-      </w:pPr>
-      <w:r>
-        <w:rPr>
-          <w:lang w:val="en-US"/>
-        </w:rPr>
-        <w:lastRenderedPageBreak/>
-        <w:t>Copy code</w:t>
-      </w:r>
-    </w:p>
-    <w:p>
-      <w:pPr>
-        <w:rPr>
-          <w:lang w:val="en-US"/>
-        </w:rPr>
-      </w:pPr>
-      <w:proofErr w:type="spellStart"/>
-      <w:r>
-        <w:rPr>
-          <w:lang w:val="en-US"/>
-        </w:rPr>
-        <w:t>npx</w:t>
-      </w:r>
-      <w:proofErr w:type="spellEnd"/>
-      <w:r>
-        <w:rPr>
-          <w:lang w:val="en-US"/>
-        </w:rPr>
-        <w:t xml:space="preserve"> cap add android</w:t>
-      </w:r>
-    </w:p>
-    <w:p>
-      <w:pPr>
-        <w:rPr>
-          <w:lang w:val="en-US"/>
-        </w:rPr>
-      </w:pPr>
-      <w:proofErr w:type="spellStart"/>
-      <w:r>
-        <w:rPr>
-          <w:lang w:val="en-US"/>
-        </w:rPr>
-        <w:t>npx</w:t>
-      </w:r>
-      <w:proofErr w:type="spellEnd"/>
-      <w:r>
-        <w:rPr>
-          <w:lang w:val="en-US"/>
-        </w:rPr>
-        <w:t xml:space="preserve"> cap add </w:t>
-      </w:r>
-      <w:proofErr w:type="spellStart"/>
-      <w:r>
-        <w:rPr>
-          <w:lang w:val="en-US"/>
-        </w:rPr>
-        <w:t>ios</w:t>
-      </w:r>
-      <w:proofErr w:type="spellEnd"/>
-    </w:p>
-    <w:p>
-      <w:pPr>
-        <w:rPr>
-          <w:lang w:val="en-US"/>
-        </w:rPr>
-      </w:pPr>
-      <w:r>
-        <w:rPr>
-          <w:lang w:val="en-US"/>
-        </w:rPr>
-        <w:t>You’ll now have two new folders:</w:t>
+          <w:rFonts w:ascii="Segoe UI Emoji" w:hAnsi="Segoe UI Emoji" w:cs="Segoe UI Emoji"/>
+          <w:lang w:val="en-US"/>
+        </w:rPr>
+        <w:t>✅</w:t>
+      </w:r>
+      <w:r>
+        <w:rPr>
+          <w:lang w:val="en-US"/>
+        </w:rPr>
+        <w:t xml:space="preserve"> Fetch subscriptions</w:t>
       </w:r>
     </w:p>
     <w:p>
       <w:pPr>
         <w:numPr>
           <w:ilvl w:val="0"/>
-          <w:numId w:val="16"/>
+          <w:numId w:val="25"/>
         </w:numPr>
         <w:rPr>
           <w:lang w:val="en-US"/>
@@ -2186,192 +2932,47 @@
       </w:pPr>
       <w:r>
         <w:rPr>
-          <w:lang w:val="en-US"/>
-        </w:rPr>
-        <w:t>android/ → Android Studio project</w:t>
+          <w:rFonts w:ascii="Segoe UI Emoji" w:hAnsi="Segoe UI Emoji" w:cs="Segoe UI Emoji"/>
+          <w:lang w:val="en-US"/>
+        </w:rPr>
+        <w:t>✅</w:t>
+      </w:r>
+      <w:r>
+        <w:rPr>
+          <w:lang w:val="en-US"/>
+        </w:rPr>
+        <w:t xml:space="preserve"> Unsubscribe</w:t>
       </w:r>
     </w:p>
     <w:p>
       <w:pPr>
         <w:numPr>
           <w:ilvl w:val="0"/>
-          <w:numId w:val="16"/>
+          <w:numId w:val="25"/>
         </w:numPr>
         <w:rPr>
           <w:lang w:val="en-US"/>
         </w:rPr>
       </w:pPr>
-      <w:proofErr w:type="spellStart"/>
-      <w:r>
-        <w:rPr>
-          <w:lang w:val="en-US"/>
-        </w:rPr>
-        <w:t>ios</w:t>
-      </w:r>
-      <w:proofErr w:type="spellEnd"/>
-      <w:r>
-        <w:rPr>
-          <w:lang w:val="en-US"/>
-        </w:rPr>
-        <w:t>/ → Xcode project</w:t>
-      </w:r>
-    </w:p>
-    <w:p>
-      <w:pPr>
-        <w:rPr>
-          <w:lang w:val="en-US"/>
-        </w:rPr>
-      </w:pPr>
-      <w:r>
-        <w:rPr>
-          <w:lang w:val="en-US"/>
-        </w:rPr>
-        <w:pict w14:anchorId="1DF2F6E3">
-          <v:rect id="_x0000_i1096" style="width:0;height:1.5pt" o:hralign="center" o:hrstd="t" o:hr="t" fillcolor="#a0a0a0" stroked="f"/>
-        </w:pict>
-      </w:r>
-    </w:p>
-    <w:p>
-      <w:pPr>
-        <w:rPr>
-          <w:b/>
-          <w:bCs/>
-          <w:lang w:val="en-US"/>
-        </w:rPr>
-      </w:pPr>
-      <w:r>
-        <w:rPr>
-          <w:b/>
-          <w:bCs/>
-          <w:lang w:val="en-US"/>
-        </w:rPr>
-        <w:t>5. Copy Web Assets into Native Projects</w:t>
-      </w:r>
-    </w:p>
-    <w:p>
-      <w:pPr>
-        <w:rPr>
-          <w:lang w:val="en-US"/>
-        </w:rPr>
-      </w:pPr>
-      <w:r>
-        <w:rPr>
-          <w:lang w:val="en-US"/>
-        </w:rPr>
-        <w:t xml:space="preserve">After each </w:t>
-      </w:r>
-      <w:proofErr w:type="spellStart"/>
-      <w:r>
-        <w:rPr>
-          <w:lang w:val="en-US"/>
-        </w:rPr>
-        <w:t>npm</w:t>
-      </w:r>
-      <w:proofErr w:type="spellEnd"/>
-      <w:r>
-        <w:rPr>
-          <w:lang w:val="en-US"/>
-        </w:rPr>
-        <w:t xml:space="preserve"> run build:</w:t>
-      </w:r>
-    </w:p>
-    <w:p>
-      <w:pPr>
-        <w:rPr>
-          <w:lang w:val="en-US"/>
-        </w:rPr>
-      </w:pPr>
-      <w:r>
-        <w:rPr>
-          <w:lang w:val="en-US"/>
-        </w:rPr>
-        <w:t>bash</w:t>
-      </w:r>
-    </w:p>
-    <w:p>
-      <w:pPr>
-        <w:rPr>
-          <w:lang w:val="en-US"/>
-        </w:rPr>
-      </w:pPr>
-      <w:r>
-        <w:rPr>
-          <w:lang w:val="en-US"/>
-        </w:rPr>
-        <w:t>Copy code</w:t>
-      </w:r>
-    </w:p>
-    <w:p>
-      <w:pPr>
-        <w:rPr>
-          <w:lang w:val="en-US"/>
-        </w:rPr>
-      </w:pPr>
-      <w:proofErr w:type="spellStart"/>
-      <w:r>
-        <w:rPr>
-          <w:lang w:val="en-US"/>
-        </w:rPr>
-        <w:t>npx</w:t>
-      </w:r>
-      <w:proofErr w:type="spellEnd"/>
-      <w:r>
-        <w:rPr>
-          <w:lang w:val="en-US"/>
-        </w:rPr>
-        <w:t xml:space="preserve"> cap copy</w:t>
-      </w:r>
-    </w:p>
-    <w:p>
-      <w:pPr>
-        <w:rPr>
-          <w:lang w:val="en-US"/>
-        </w:rPr>
-      </w:pPr>
-      <w:r>
-        <w:rPr>
-          <w:lang w:val="en-US"/>
-        </w:rPr>
-        <w:t>This syncs your latest React output into both native wrappers.</w:t>
-      </w:r>
-    </w:p>
-    <w:p>
-      <w:pPr>
-        <w:rPr>
-          <w:lang w:val="en-US"/>
-        </w:rPr>
-      </w:pPr>
-      <w:r>
-        <w:rPr>
-          <w:lang w:val="en-US"/>
-        </w:rPr>
-        <w:pict w14:anchorId="0CF61DF6">
-          <v:rect id="_x0000_i1097" style="width:0;height:1.5pt" o:hralign="center" o:hrstd="t" o:hr="t" fillcolor="#a0a0a0" stroked="f"/>
-        </w:pict>
-      </w:r>
-    </w:p>
-    <w:p>
-      <w:pPr>
-        <w:rPr>
-          <w:b/>
-          <w:bCs/>
-          <w:lang w:val="en-US"/>
-        </w:rPr>
-      </w:pPr>
-      <w:r>
-        <w:rPr>
-          <w:b/>
-          <w:bCs/>
-          <w:lang w:val="en-US"/>
-        </w:rPr>
-        <w:t>6. Open &amp; Run on Android</w:t>
+      <w:r>
+        <w:rPr>
+          <w:rFonts w:ascii="Segoe UI Emoji" w:hAnsi="Segoe UI Emoji" w:cs="Segoe UI Emoji"/>
+          <w:lang w:val="en-US"/>
+        </w:rPr>
+        <w:t>✅</w:t>
+      </w:r>
+      <w:r>
+        <w:rPr>
+          <w:lang w:val="en-US"/>
+        </w:rPr>
+        <w:t xml:space="preserve"> View stats (placeholder or real)</w:t>
       </w:r>
     </w:p>
     <w:p>
       <w:pPr>
         <w:numPr>
           <w:ilvl w:val="0"/>
-          <w:numId w:val="17"/>
+          <w:numId w:val="25"/>
         </w:numPr>
         <w:rPr>
           <w:lang w:val="en-US"/>
@@ -2379,1067 +2980,24 @@
       </w:pPr>
       <w:r>
         <w:rPr>
-          <w:b/>
-          <w:bCs/>
-          <w:lang w:val="en-US"/>
-        </w:rPr>
-        <w:t>Connect</w:t>
-      </w:r>
-      <w:r>
-        <w:rPr>
-          <w:lang w:val="en-US"/>
-        </w:rPr>
-        <w:t xml:space="preserve"> your Android device (or start an emulator).</w:t>
-      </w:r>
-    </w:p>
-    <w:p>
-      <w:pPr>
-        <w:numPr>
-          <w:ilvl w:val="0"/>
-          <w:numId w:val="17"/>
-        </w:numPr>
-        <w:rPr>
-          <w:lang w:val="en-US"/>
-        </w:rPr>
-      </w:pPr>
-      <w:r>
-        <w:rPr>
-          <w:lang w:val="en-US"/>
-        </w:rPr>
-        <w:t>Run:</w:t>
-      </w:r>
-    </w:p>
-    <w:p>
-      <w:pPr>
-        <w:rPr>
-          <w:lang w:val="en-US"/>
-        </w:rPr>
-      </w:pPr>
-      <w:r>
-        <w:rPr>
-          <w:lang w:val="en-US"/>
-        </w:rPr>
-        <w:t>bash</w:t>
-      </w:r>
-    </w:p>
-    <w:p>
-      <w:pPr>
-        <w:rPr>
-          <w:lang w:val="en-US"/>
-        </w:rPr>
-      </w:pPr>
-      <w:r>
-        <w:rPr>
-          <w:lang w:val="en-US"/>
-        </w:rPr>
-        <w:t>Copy code</w:t>
-      </w:r>
-    </w:p>
-    <w:p>
-      <w:pPr>
-        <w:rPr>
-          <w:lang w:val="en-US"/>
-        </w:rPr>
-      </w:pPr>
-      <w:proofErr w:type="spellStart"/>
-      <w:r>
-        <w:rPr>
-          <w:lang w:val="en-US"/>
-        </w:rPr>
-        <w:t>npx</w:t>
-      </w:r>
-      <w:proofErr w:type="spellEnd"/>
-      <w:r>
-        <w:rPr>
-          <w:lang w:val="en-US"/>
-        </w:rPr>
-        <w:t xml:space="preserve"> cap open android</w:t>
-      </w:r>
-    </w:p>
-    <w:p>
-      <w:pPr>
-        <w:numPr>
-          <w:ilvl w:val="0"/>
-          <w:numId w:val="17"/>
-        </w:numPr>
-        <w:rPr>
-          <w:lang w:val="en-US"/>
-        </w:rPr>
-      </w:pPr>
-      <w:r>
-        <w:rPr>
-          <w:lang w:val="en-US"/>
-        </w:rPr>
-        <w:t>Android Studio will launch.</w:t>
-      </w:r>
-    </w:p>
-    <w:p>
-      <w:pPr>
-        <w:numPr>
-          <w:ilvl w:val="0"/>
-          <w:numId w:val="17"/>
-        </w:numPr>
-        <w:rPr>
-          <w:lang w:val="en-US"/>
-        </w:rPr>
-      </w:pPr>
-      <w:r>
-        <w:rPr>
-          <w:lang w:val="en-US"/>
-        </w:rPr>
-        <w:t xml:space="preserve">Click the </w:t>
-      </w:r>
-      <w:r>
-        <w:rPr>
           <w:rFonts w:ascii="Segoe UI Emoji" w:hAnsi="Segoe UI Emoji" w:cs="Segoe UI Emoji"/>
           <w:lang w:val="en-US"/>
         </w:rPr>
-        <w:t>▶️</w:t>
-      </w:r>
-      <w:r>
-        <w:rPr>
-          <w:lang w:val="en-US"/>
-        </w:rPr>
-        <w:t xml:space="preserve"> “Run” button to install &amp; launch on your device.</w:t>
-      </w:r>
-    </w:p>
-    <w:p>
-      <w:pPr>
-        <w:rPr>
-          <w:lang w:val="en-US"/>
-        </w:rPr>
-      </w:pPr>
-      <w:r>
-        <w:rPr>
-          <w:lang w:val="en-US"/>
-        </w:rPr>
-        <w:pict w14:anchorId="58E82262">
-          <v:rect id="_x0000_i1098" style="width:0;height:1.5pt" o:hralign="center" o:hrstd="t" o:hr="t" fillcolor="#a0a0a0" stroked="f"/>
-        </w:pict>
-      </w:r>
-    </w:p>
-    <w:p>
-      <w:pPr>
-        <w:rPr>
-          <w:b/>
-          <w:bCs/>
-          <w:lang w:val="en-US"/>
-        </w:rPr>
-      </w:pPr>
-      <w:r>
-        <w:rPr>
-          <w:b/>
-          <w:bCs/>
-          <w:lang w:val="en-US"/>
-        </w:rPr>
-        <w:t xml:space="preserve">7. Open &amp; </w:t>
-      </w:r>
-      <w:proofErr w:type="gramStart"/>
-      <w:r>
-        <w:rPr>
-          <w:b/>
-          <w:bCs/>
-          <w:lang w:val="en-US"/>
-        </w:rPr>
-        <w:t>Run</w:t>
-      </w:r>
-      <w:proofErr w:type="gramEnd"/>
-      <w:r>
-        <w:rPr>
-          <w:b/>
-          <w:bCs/>
-          <w:lang w:val="en-US"/>
-        </w:rPr>
-        <w:t xml:space="preserve"> on iOS</w:t>
-      </w:r>
-    </w:p>
-    <w:p>
-      <w:pPr>
-        <w:rPr>
-          <w:lang w:val="en-US"/>
-        </w:rPr>
-      </w:pPr>
-      <w:r>
-        <w:rPr>
-          <w:b/>
-          <w:bCs/>
-          <w:lang w:val="en-US"/>
-        </w:rPr>
-        <w:t>macOS only</w:t>
-      </w:r>
-    </w:p>
-    <w:p>
-      <w:pPr>
-        <w:numPr>
-          <w:ilvl w:val="0"/>
-          <w:numId w:val="18"/>
-        </w:numPr>
-        <w:rPr>
-          <w:lang w:val="en-US"/>
-        </w:rPr>
-      </w:pPr>
-      <w:r>
-        <w:rPr>
-          <w:lang w:val="en-US"/>
-        </w:rPr>
-        <w:t>Connect your iPhone (or start the Simulator)</w:t>
-      </w:r>
-    </w:p>
-    <w:p>
-      <w:pPr>
-        <w:numPr>
-          <w:ilvl w:val="0"/>
-          <w:numId w:val="18"/>
-        </w:numPr>
-        <w:rPr>
-          <w:lang w:val="en-US"/>
-        </w:rPr>
-      </w:pPr>
-      <w:r>
-        <w:rPr>
-          <w:lang w:val="en-US"/>
-        </w:rPr>
-        <w:t>Run:</w:t>
-      </w:r>
-    </w:p>
-    <w:p>
-      <w:pPr>
-        <w:rPr>
-          <w:lang w:val="en-US"/>
-        </w:rPr>
-      </w:pPr>
-      <w:r>
-        <w:rPr>
-          <w:lang w:val="en-US"/>
-        </w:rPr>
-        <w:t>bash</w:t>
-      </w:r>
-    </w:p>
-    <w:p>
-      <w:pPr>
-        <w:rPr>
-          <w:lang w:val="en-US"/>
-        </w:rPr>
-      </w:pPr>
-      <w:r>
-        <w:rPr>
-          <w:lang w:val="en-US"/>
-        </w:rPr>
-        <w:t>Copy code</w:t>
-      </w:r>
-    </w:p>
-    <w:p>
-      <w:pPr>
-        <w:rPr>
-          <w:lang w:val="en-US"/>
-        </w:rPr>
-      </w:pPr>
-      <w:proofErr w:type="spellStart"/>
-      <w:r>
-        <w:rPr>
-          <w:lang w:val="en-US"/>
-        </w:rPr>
-        <w:lastRenderedPageBreak/>
-        <w:t>npx</w:t>
-      </w:r>
-      <w:proofErr w:type="spellEnd"/>
-      <w:r>
-        <w:rPr>
-          <w:lang w:val="en-US"/>
-        </w:rPr>
-        <w:t xml:space="preserve"> cap open </w:t>
-      </w:r>
-      <w:proofErr w:type="spellStart"/>
-      <w:r>
-        <w:rPr>
-          <w:lang w:val="en-US"/>
-        </w:rPr>
-        <w:t>ios</w:t>
-      </w:r>
-      <w:proofErr w:type="spellEnd"/>
-    </w:p>
-    <w:p>
-      <w:pPr>
-        <w:numPr>
-          <w:ilvl w:val="0"/>
-          <w:numId w:val="18"/>
-        </w:numPr>
-        <w:rPr>
-          <w:lang w:val="en-US"/>
-        </w:rPr>
-      </w:pPr>
-      <w:r>
-        <w:rPr>
-          <w:lang w:val="en-US"/>
-        </w:rPr>
-        <w:t>Xcode will launch.</w:t>
-      </w:r>
-    </w:p>
-    <w:p>
-      <w:pPr>
-        <w:numPr>
-          <w:ilvl w:val="0"/>
-          <w:numId w:val="18"/>
-        </w:numPr>
-        <w:rPr>
-          <w:lang w:val="en-US"/>
-        </w:rPr>
-      </w:pPr>
-      <w:r>
-        <w:rPr>
-          <w:lang w:val="en-US"/>
-        </w:rPr>
-        <w:t xml:space="preserve">Select your device and click </w:t>
-      </w:r>
-      <w:r>
-        <w:rPr>
-          <w:rFonts w:ascii="Segoe UI Emoji" w:hAnsi="Segoe UI Emoji" w:cs="Segoe UI Emoji"/>
-          <w:lang w:val="en-US"/>
-        </w:rPr>
-        <w:t>▶️</w:t>
-      </w:r>
-      <w:r>
-        <w:rPr>
-          <w:lang w:val="en-US"/>
-        </w:rPr>
-        <w:t xml:space="preserve"> “Run”.</w:t>
-      </w:r>
-    </w:p>
-    <w:p>
-      <w:pPr>
-        <w:rPr>
-          <w:lang w:val="en-US"/>
-        </w:rPr>
-      </w:pPr>
-      <w:r>
-        <w:rPr>
-          <w:lang w:val="en-US"/>
-        </w:rPr>
-        <w:pict w14:anchorId="5C7BF665">
-          <v:rect id="_x0000_i1099" style="width:0;height:1.5pt" o:hralign="center" o:hrstd="t" o:hr="t" fillcolor="#a0a0a0" stroked="f"/>
-        </w:pict>
-      </w:r>
-    </w:p>
-    <w:p>
-      <w:pPr>
-        <w:rPr>
-          <w:b/>
-          <w:bCs/>
-          <w:lang w:val="en-US"/>
-        </w:rPr>
-      </w:pPr>
-      <w:r>
-        <w:rPr>
-          <w:b/>
-          <w:bCs/>
-          <w:lang w:val="en-US"/>
-        </w:rPr>
-        <w:t>8. Live</w:t>
-      </w:r>
-      <w:r>
-        <w:rPr>
-          <w:b/>
-          <w:bCs/>
-          <w:lang w:val="en-US"/>
-        </w:rPr>
-        <w:noBreakHyphen/>
-        <w:t>Reload During Development</w:t>
-      </w:r>
-    </w:p>
-    <w:p>
-      <w:pPr>
-        <w:rPr>
-          <w:lang w:val="en-US"/>
-        </w:rPr>
-      </w:pPr>
-      <w:r>
-        <w:rPr>
-          <w:lang w:val="en-US"/>
-        </w:rPr>
-        <w:t>To see changes without rebuilding each time:</w:t>
-      </w:r>
-    </w:p>
-    <w:p>
-      <w:pPr>
-        <w:numPr>
-          <w:ilvl w:val="0"/>
-          <w:numId w:val="19"/>
-        </w:numPr>
-        <w:rPr>
-          <w:lang w:val="en-US"/>
-        </w:rPr>
-      </w:pPr>
-      <w:r>
-        <w:rPr>
-          <w:lang w:val="en-US"/>
-        </w:rPr>
-        <w:t>In one terminal, start React:</w:t>
-      </w:r>
-    </w:p>
-    <w:p>
-      <w:pPr>
-        <w:rPr>
-          <w:lang w:val="en-US"/>
-        </w:rPr>
-      </w:pPr>
-      <w:r>
-        <w:rPr>
-          <w:lang w:val="en-US"/>
-        </w:rPr>
-        <w:t>bash</w:t>
-      </w:r>
-    </w:p>
-    <w:p>
-      <w:pPr>
-        <w:rPr>
-          <w:lang w:val="en-US"/>
-        </w:rPr>
-      </w:pPr>
-      <w:r>
-        <w:rPr>
-          <w:lang w:val="en-US"/>
-        </w:rPr>
-        <w:t>Copy code</w:t>
-      </w:r>
-    </w:p>
-    <w:p>
-      <w:pPr>
-        <w:rPr>
-          <w:lang w:val="en-US"/>
-        </w:rPr>
-      </w:pPr>
-      <w:proofErr w:type="spellStart"/>
-      <w:r>
-        <w:rPr>
-          <w:lang w:val="en-US"/>
-        </w:rPr>
-        <w:t>npm</w:t>
-      </w:r>
-      <w:proofErr w:type="spellEnd"/>
-      <w:r>
-        <w:rPr>
-          <w:lang w:val="en-US"/>
-        </w:rPr>
-        <w:t xml:space="preserve"> start</w:t>
-      </w:r>
-    </w:p>
-    <w:p>
-      <w:pPr>
-        <w:numPr>
-          <w:ilvl w:val="0"/>
-          <w:numId w:val="19"/>
-        </w:numPr>
-        <w:rPr>
-          <w:lang w:val="en-US"/>
-        </w:rPr>
-      </w:pPr>
-      <w:r>
-        <w:rPr>
-          <w:lang w:val="en-US"/>
-        </w:rPr>
-        <w:t>In another, run Capacitor’s live</w:t>
-      </w:r>
-      <w:r>
-        <w:rPr>
-          <w:lang w:val="en-US"/>
-        </w:rPr>
-        <w:noBreakHyphen/>
-        <w:t>reload plugin:</w:t>
-      </w:r>
-    </w:p>
-    <w:p>
-      <w:pPr>
-        <w:rPr>
-          <w:lang w:val="en-US"/>
-        </w:rPr>
-      </w:pPr>
-      <w:r>
-        <w:rPr>
-          <w:lang w:val="en-US"/>
-        </w:rPr>
-        <w:t>bash</w:t>
-      </w:r>
-    </w:p>
-    <w:p>
-      <w:pPr>
-        <w:rPr>
-          <w:lang w:val="en-US"/>
-        </w:rPr>
-      </w:pPr>
-      <w:r>
-        <w:rPr>
-          <w:lang w:val="en-US"/>
-        </w:rPr>
-        <w:t>Copy code</w:t>
-      </w:r>
-    </w:p>
-    <w:p>
-      <w:pPr>
-        <w:rPr>
-          <w:lang w:val="en-US"/>
-        </w:rPr>
-      </w:pPr>
-      <w:proofErr w:type="spellStart"/>
-      <w:r>
-        <w:rPr>
-          <w:lang w:val="en-US"/>
-        </w:rPr>
-        <w:t>npm</w:t>
-      </w:r>
-      <w:proofErr w:type="spellEnd"/>
-      <w:r>
-        <w:rPr>
-          <w:lang w:val="en-US"/>
-        </w:rPr>
-        <w:t xml:space="preserve"> </w:t>
-      </w:r>
-      <w:proofErr w:type="gramStart"/>
-      <w:r>
-        <w:rPr>
-          <w:lang w:val="en-US"/>
-        </w:rPr>
-        <w:t>install @</w:t>
-      </w:r>
-      <w:proofErr w:type="gramEnd"/>
-      <w:r>
-        <w:rPr>
-          <w:lang w:val="en-US"/>
-        </w:rPr>
-        <w:t>capacitor-community/live-reload</w:t>
-      </w:r>
-    </w:p>
-    <w:p>
-      <w:pPr>
-        <w:rPr>
-          <w:lang w:val="en-US"/>
-        </w:rPr>
-      </w:pPr>
-      <w:proofErr w:type="spellStart"/>
-      <w:r>
-        <w:rPr>
-          <w:lang w:val="en-US"/>
-        </w:rPr>
-        <w:t>npx</w:t>
-      </w:r>
-      <w:proofErr w:type="spellEnd"/>
-      <w:r>
-        <w:rPr>
-          <w:lang w:val="en-US"/>
-        </w:rPr>
-        <w:t xml:space="preserve"> cap sync</w:t>
-      </w:r>
-    </w:p>
-    <w:p>
-      <w:pPr>
-        <w:numPr>
-          <w:ilvl w:val="0"/>
-          <w:numId w:val="19"/>
-        </w:numPr>
-        <w:rPr>
-          <w:lang w:val="en-US"/>
-        </w:rPr>
-      </w:pPr>
-      <w:r>
-        <w:rPr>
-          <w:lang w:val="en-US"/>
-        </w:rPr>
-        <w:t xml:space="preserve">Configure </w:t>
-      </w:r>
-      <w:proofErr w:type="spellStart"/>
-      <w:r>
-        <w:rPr>
-          <w:lang w:val="en-US"/>
-        </w:rPr>
-        <w:t>capacitor.config.json</w:t>
-      </w:r>
-      <w:proofErr w:type="spellEnd"/>
-      <w:r>
-        <w:rPr>
-          <w:lang w:val="en-US"/>
-        </w:rPr>
-        <w:t>:</w:t>
-      </w:r>
-    </w:p>
-    <w:p>
-      <w:pPr>
-        <w:rPr>
-          <w:lang w:val="en-US"/>
-        </w:rPr>
-      </w:pPr>
-      <w:proofErr w:type="spellStart"/>
-      <w:r>
-        <w:rPr>
-          <w:lang w:val="en-US"/>
-        </w:rPr>
-        <w:t>json</w:t>
-      </w:r>
-      <w:proofErr w:type="spellEnd"/>
-    </w:p>
-    <w:p>
-      <w:pPr>
-        <w:rPr>
-          <w:lang w:val="en-US"/>
-        </w:rPr>
-      </w:pPr>
-      <w:r>
-        <w:rPr>
-          <w:lang w:val="en-US"/>
-        </w:rPr>
-        <w:t>Copy code</w:t>
-      </w:r>
-    </w:p>
-    <w:p>
-      <w:pPr>
-        <w:rPr>
-          <w:lang w:val="en-US"/>
-        </w:rPr>
-      </w:pPr>
-      <w:r>
-        <w:rPr>
-          <w:lang w:val="en-US"/>
-        </w:rPr>
-        <w:t>{</w:t>
-      </w:r>
-    </w:p>
-    <w:p>
-      <w:pPr>
-        <w:rPr>
-          <w:lang w:val="en-US"/>
-        </w:rPr>
-      </w:pPr>
-      <w:r>
-        <w:rPr>
-          <w:lang w:val="en-US"/>
-        </w:rPr>
-        <w:t xml:space="preserve">  "server</w:t>
-      </w:r>
-      <w:proofErr w:type="gramStart"/>
-      <w:r>
-        <w:rPr>
-          <w:lang w:val="en-US"/>
-        </w:rPr>
-        <w:t>": {</w:t>
-      </w:r>
-      <w:proofErr w:type="gramEnd"/>
-    </w:p>
-    <w:p>
-      <w:pPr>
-        <w:rPr>
-          <w:lang w:val="en-US"/>
-        </w:rPr>
-      </w:pPr>
-      <w:r>
-        <w:rPr>
-          <w:lang w:val="en-US"/>
-        </w:rPr>
-        <w:t xml:space="preserve">    "</w:t>
-      </w:r>
-      <w:proofErr w:type="spellStart"/>
-      <w:r>
-        <w:rPr>
-          <w:lang w:val="en-US"/>
-        </w:rPr>
-        <w:t>url</w:t>
-      </w:r>
-      <w:proofErr w:type="spellEnd"/>
-      <w:r>
-        <w:rPr>
-          <w:lang w:val="en-US"/>
-        </w:rPr>
-        <w:t>": "http://YOUR_LOCAL_IP:3000",</w:t>
-      </w:r>
-    </w:p>
-    <w:p>
-      <w:pPr>
-        <w:rPr>
-          <w:lang w:val="en-US"/>
-        </w:rPr>
-      </w:pPr>
-      <w:r>
-        <w:rPr>
-          <w:lang w:val="en-US"/>
-        </w:rPr>
-        <w:t xml:space="preserve">    "cleartext": true</w:t>
-      </w:r>
-    </w:p>
-    <w:p>
-      <w:pPr>
-        <w:rPr>
-          <w:lang w:val="en-US"/>
-        </w:rPr>
-      </w:pPr>
-      <w:r>
-        <w:rPr>
-          <w:lang w:val="en-US"/>
-        </w:rPr>
-        <w:t xml:space="preserve">  }</w:t>
-      </w:r>
-    </w:p>
-    <w:p>
-      <w:pPr>
-        <w:rPr>
-          <w:lang w:val="en-US"/>
-        </w:rPr>
-      </w:pPr>
-      <w:r>
-        <w:rPr>
-          <w:lang w:val="en-US"/>
-        </w:rPr>
-        <w:t>}</w:t>
-      </w:r>
-    </w:p>
-    <w:p>
-      <w:pPr>
-        <w:numPr>
-          <w:ilvl w:val="0"/>
-          <w:numId w:val="19"/>
-        </w:numPr>
-        <w:rPr>
-          <w:lang w:val="en-US"/>
-        </w:rPr>
-      </w:pPr>
-      <w:r>
-        <w:rPr>
-          <w:lang w:val="en-US"/>
-        </w:rPr>
-        <w:t>Rebuild the native project once (</w:t>
-      </w:r>
-      <w:proofErr w:type="spellStart"/>
-      <w:r>
-        <w:rPr>
-          <w:lang w:val="en-US"/>
-        </w:rPr>
-        <w:t>npx</w:t>
-      </w:r>
-      <w:proofErr w:type="spellEnd"/>
-      <w:r>
-        <w:rPr>
-          <w:lang w:val="en-US"/>
-        </w:rPr>
-        <w:t xml:space="preserve"> cap copy), then open &amp; run it. It’ll pull from your dev server.</w:t>
-      </w:r>
-    </w:p>
-    <w:p>
-      <w:pPr>
-        <w:rPr>
-          <w:lang w:val="en-US"/>
-        </w:rPr>
-      </w:pPr>
-      <w:r>
-        <w:rPr>
-          <w:lang w:val="en-US"/>
-        </w:rPr>
-        <w:pict w14:anchorId="1AA87701">
-          <v:rect id="_x0000_i1100" style="width:0;height:1.5pt" o:hralign="center" o:hrstd="t" o:hr="t" fillcolor="#a0a0a0" stroked="f"/>
-        </w:pict>
-      </w:r>
-    </w:p>
-    <w:p>
-      <w:pPr>
-        <w:rPr>
-          <w:b/>
-          <w:bCs/>
-          <w:lang w:val="en-US"/>
-        </w:rPr>
-      </w:pPr>
-      <w:r>
-        <w:rPr>
-          <w:b/>
-          <w:bCs/>
-          <w:lang w:val="en-US"/>
-        </w:rPr>
-        <w:t>9. Testing &amp; Debugging</w:t>
-      </w:r>
-    </w:p>
-    <w:p>
-      <w:pPr>
-        <w:numPr>
-          <w:ilvl w:val="0"/>
-          <w:numId w:val="20"/>
-        </w:numPr>
-        <w:rPr>
-          <w:lang w:val="en-US"/>
-        </w:rPr>
-      </w:pPr>
-      <w:r>
-        <w:rPr>
-          <w:b/>
-          <w:bCs/>
-          <w:lang w:val="en-US"/>
-        </w:rPr>
-        <w:t>Android</w:t>
-      </w:r>
-      <w:r>
-        <w:rPr>
-          <w:lang w:val="en-US"/>
-        </w:rPr>
-        <w:t xml:space="preserve">: Logcat in Android Studio; or </w:t>
-      </w:r>
-      <w:proofErr w:type="spellStart"/>
-      <w:r>
-        <w:rPr>
-          <w:lang w:val="en-US"/>
-        </w:rPr>
-        <w:t>adb</w:t>
-      </w:r>
-      <w:proofErr w:type="spellEnd"/>
-      <w:r>
-        <w:rPr>
-          <w:lang w:val="en-US"/>
-        </w:rPr>
-        <w:t xml:space="preserve"> logcat.</w:t>
-      </w:r>
-    </w:p>
-    <w:p>
-      <w:pPr>
-        <w:numPr>
-          <w:ilvl w:val="0"/>
-          <w:numId w:val="20"/>
-        </w:numPr>
-        <w:rPr>
-          <w:lang w:val="en-US"/>
-        </w:rPr>
-      </w:pPr>
-      <w:r>
-        <w:rPr>
-          <w:b/>
-          <w:bCs/>
-          <w:lang w:val="en-US"/>
-        </w:rPr>
-        <w:lastRenderedPageBreak/>
-        <w:t>iOS</w:t>
-      </w:r>
-      <w:r>
-        <w:rPr>
-          <w:lang w:val="en-US"/>
-        </w:rPr>
-        <w:t>: Xcode console; Safari’s Web Inspector (Develop → Your Device).</w:t>
-      </w:r>
-    </w:p>
-    <w:p>
-      <w:pPr>
-        <w:rPr>
-          <w:lang w:val="en-US"/>
-        </w:rPr>
-      </w:pPr>
-      <w:r>
-        <w:rPr>
-          <w:lang w:val="en-US"/>
-        </w:rPr>
-        <w:t>Verify:</w:t>
-      </w:r>
-    </w:p>
-    <w:p>
-      <w:pPr>
-        <w:numPr>
-          <w:ilvl w:val="0"/>
-          <w:numId w:val="21"/>
-        </w:numPr>
-        <w:rPr>
-          <w:lang w:val="en-US"/>
-        </w:rPr>
-      </w:pPr>
-      <w:r>
-        <w:rPr>
-          <w:lang w:val="en-US"/>
-        </w:rPr>
-        <w:t>Google OAuth redirects</w:t>
-      </w:r>
-    </w:p>
-    <w:p>
-      <w:pPr>
-        <w:numPr>
-          <w:ilvl w:val="0"/>
-          <w:numId w:val="21"/>
-        </w:numPr>
-        <w:rPr>
-          <w:lang w:val="en-US"/>
-        </w:rPr>
-      </w:pPr>
-      <w:r>
-        <w:rPr>
-          <w:lang w:val="en-US"/>
-        </w:rPr>
-        <w:t>API calls (CORS must allow your device IP)</w:t>
-      </w:r>
-    </w:p>
-    <w:p>
-      <w:pPr>
-        <w:numPr>
-          <w:ilvl w:val="0"/>
-          <w:numId w:val="21"/>
-        </w:numPr>
-        <w:rPr>
-          <w:lang w:val="en-US"/>
-        </w:rPr>
-      </w:pPr>
-      <w:r>
-        <w:rPr>
-          <w:lang w:val="en-US"/>
-        </w:rPr>
-        <w:t>Navigations and UI</w:t>
-      </w:r>
-    </w:p>
-    <w:p>
-      <w:pPr>
-        <w:rPr>
-          <w:lang w:val="en-US"/>
-        </w:rPr>
-      </w:pPr>
-      <w:r>
-        <w:rPr>
-          <w:lang w:val="en-US"/>
-        </w:rPr>
-        <w:pict w14:anchorId="4BEA33EF">
-          <v:rect id="_x0000_i1101" style="width:0;height:1.5pt" o:hralign="center" o:hrstd="t" o:hr="t" fillcolor="#a0a0a0" stroked="f"/>
-        </w:pict>
-      </w:r>
-    </w:p>
-    <w:p>
-      <w:pPr>
-        <w:rPr>
-          <w:b/>
-          <w:bCs/>
-          <w:lang w:val="en-US"/>
-        </w:rPr>
-      </w:pPr>
-      <w:r>
-        <w:rPr>
-          <w:b/>
-          <w:bCs/>
-          <w:lang w:val="en-US"/>
-        </w:rPr>
-        <w:t>10. Next Steps</w:t>
-      </w:r>
-    </w:p>
-    <w:p>
-      <w:pPr>
-        <w:numPr>
-          <w:ilvl w:val="0"/>
-          <w:numId w:val="22"/>
-        </w:numPr>
-        <w:rPr>
-          <w:lang w:val="en-US"/>
-        </w:rPr>
-      </w:pPr>
-      <w:r>
-        <w:rPr>
-          <w:lang w:val="en-US"/>
-        </w:rPr>
-        <w:t xml:space="preserve">Tweak </w:t>
-      </w:r>
-      <w:r>
-        <w:rPr>
-          <w:b/>
-          <w:bCs/>
-          <w:lang w:val="en-US"/>
-        </w:rPr>
-        <w:t>layout/CSS</w:t>
-      </w:r>
-      <w:r>
-        <w:rPr>
-          <w:lang w:val="en-US"/>
-        </w:rPr>
-        <w:t xml:space="preserve"> for small screens</w:t>
-      </w:r>
-    </w:p>
-    <w:p>
-      <w:pPr>
-        <w:numPr>
-          <w:ilvl w:val="0"/>
-          <w:numId w:val="22"/>
-        </w:numPr>
-        <w:rPr>
-          <w:lang w:val="en-US"/>
-        </w:rPr>
-      </w:pPr>
-      <w:r>
-        <w:rPr>
-          <w:lang w:val="en-US"/>
-        </w:rPr>
-        <w:t xml:space="preserve">Add </w:t>
-      </w:r>
-      <w:r>
-        <w:rPr>
-          <w:b/>
-          <w:bCs/>
-          <w:lang w:val="en-US"/>
-        </w:rPr>
-        <w:t>native plugins</w:t>
-      </w:r>
-      <w:r>
-        <w:rPr>
-          <w:lang w:val="en-US"/>
-        </w:rPr>
-        <w:t xml:space="preserve"> if you need </w:t>
-      </w:r>
-      <w:proofErr w:type="gramStart"/>
-      <w:r>
-        <w:rPr>
-          <w:lang w:val="en-US"/>
-        </w:rPr>
-        <w:t>camera</w:t>
-      </w:r>
-      <w:proofErr w:type="gramEnd"/>
-      <w:r>
-        <w:rPr>
-          <w:lang w:val="en-US"/>
-        </w:rPr>
-        <w:t>, storage, etc.</w:t>
-      </w:r>
-    </w:p>
-    <w:p>
-      <w:pPr>
-        <w:numPr>
-          <w:ilvl w:val="0"/>
-          <w:numId w:val="22"/>
-        </w:numPr>
-        <w:rPr>
-          <w:lang w:val="en-US"/>
-        </w:rPr>
-      </w:pPr>
-      <w:r>
-        <w:rPr>
-          <w:lang w:val="en-US"/>
-        </w:rPr>
-        <w:t xml:space="preserve">Prepare </w:t>
-      </w:r>
-      <w:r>
-        <w:rPr>
-          <w:b/>
-          <w:bCs/>
-          <w:lang w:val="en-US"/>
-        </w:rPr>
-        <w:t>release builds</w:t>
-      </w:r>
-      <w:r>
-        <w:rPr>
-          <w:lang w:val="en-US"/>
-        </w:rPr>
-        <w:t xml:space="preserve"> when ready to publish</w:t>
-      </w:r>
-    </w:p>
-    <w:p>
-      <w:pPr>
-        <w:rPr>
-          <w:lang w:val="en-US"/>
-        </w:rPr>
-      </w:pPr>
-    </w:p>
-    <w:p>
-      <w:pPr>
-        <w:rPr>
-          <w:lang w:val="en-US"/>
-        </w:rPr>
-      </w:pPr>
-      <w:r>
-        <w:rPr>
-          <w:lang w:val="en-US"/>
-        </w:rPr>
-        <w:pict w14:anchorId="3D6D827F">
-          <v:rect id="_x0000_i1031" style="width:0;height:1.5pt" o:hralign="center" o:hrstd="t" o:hr="t" fillcolor="#a0a0a0" stroked="f"/>
-        </w:pict>
-      </w:r>
+        <w:t>✅</w:t>
+      </w:r>
+      <w:r>
+        <w:rPr>
+          <w:lang w:val="en-US"/>
+        </w:rPr>
+        <w:t xml:space="preserve"> Access premium/settings</w:t>
+      </w:r>
+    </w:p>
+    <w:p>
+      <w:pPr>
+        <w:rPr>
+          <w:lang w:val="en-US"/>
+        </w:rPr>
+      </w:pPr>
     </w:p>
     <w:p/>
     <w:sectPr>
@@ -3455,6 +3013,155 @@
 <file path=word/numbering.xml><?xml version="1.0" encoding="utf-8"?>
 <w:numbering xmlns:wpc="http://schemas.microsoft.com/office/word/2010/wordprocessingCanvas" xmlns:cx="http://schemas.microsoft.com/office/drawing/2014/chartex" xmlns:cx1="http://schemas.microsoft.com/office/drawing/2015/9/8/chartex" xmlns:cx2="http://schemas.microsoft.com/office/drawing/2015/10/21/chartex" xmlns:cx3="http://schemas.microsoft.com/office/drawing/2016/5/9/chartex" xmlns:cx4="http://schemas.microsoft.com/office/drawing/2016/5/10/chartex" xmlns:cx5="http://schemas.microsoft.com/office/drawing/2016/5/11/chartex" xmlns:cx6="http://schemas.microsoft.com/office/drawing/2016/5/12/chartex" xmlns:cx7="http://schemas.microsoft.com/office/drawing/2016/5/13/chartex" xmlns:cx8="http://schemas.microsoft.com/office/drawing/2016/5/14/chartex" xmlns:mc="http://schemas.openxmlformats.org/markup-compatibility/2006" xmlns:aink="http://schemas.microsoft.com/office/drawing/2016/ink" xmlns:am3d="http://schemas.microsoft.com/office/drawing/2017/model3d" xmlns:o="urn:schemas-microsoft-com:office:office" xmlns:oel="http://schemas.microsoft.com/office/2019/extlst" xmlns:r="http://schemas.openxmlformats.org/officeDocument/2006/relationships" xmlns:m="http://schemas.openxmlformats.org/officeDocument/2006/math" xmlns:v="urn:schemas-microsoft-com:vml" xmlns:wp14="http://schemas.microsoft.com/office/word/2010/wordprocessingDrawing" xmlns:wp="http://schemas.openxmlformats.org/drawingml/2006/wordprocessingDrawing" xmlns:w10="urn:schemas-microsoft-com:office:word" xmlns:w="http://schemas.openxmlformats.org/wordprocessingml/2006/main" xmlns:w14="http://schemas.microsoft.com/office/word/2010/wordml" xmlns:w15="http://schemas.microsoft.com/office/word/2012/wordml" xmlns:w16cex="http://schemas.microsoft.com/office/word/2018/wordml/cex" xmlns:w16cid="http://schemas.microsoft.com/office/word/2016/wordml/cid" xmlns:w16="http://schemas.microsoft.com/office/word/2018/wordml" xmlns:w16du="http://schemas.microsoft.com/office/word/2023/wordml/word16du" xmlns:w16sdtdh="http://schemas.microsoft.com/office/word/2020/wordml/sdtdatahash" xmlns:w16sdtfl="http://schemas.microsoft.com/office/word/2024/wordml/sdtformatlock" xmlns:w16se="http://schemas.microsoft.com/office/word/2015/wordml/symex" xmlns:wpg="http://schemas.microsoft.com/office/word/2010/wordprocessingGroup" xmlns:wpi="http://schemas.microsoft.com/office/word/2010/wordprocessingInk" xmlns:wne="http://schemas.microsoft.com/office/word/2006/wordml" xmlns:wps="http://schemas.microsoft.com/office/word/2010/wordprocessingShape" mc:Ignorable="w14 w15 w16se w16cid w16 w16cex w16sdtdh w16sdtfl w16du wp14">
   <w:abstractNum w:abstractNumId="0" w15:restartNumberingAfterBreak="0">
+    <w:nsid w:val="01C5230D"/>
+    <w:multiLevelType w:val="multilevel"/>
+    <w:tmpl w:val="D1E83F5E"/>
+    <w:lvl w:ilvl="0">
+      <w:start w:val="1"/>
+      <w:numFmt w:val="bullet"/>
+      <w:lvlText w:val=""/>
+      <w:lvlJc w:val="left"/>
+      <w:pPr>
+        <w:tabs>
+          <w:tab w:val="num" w:pos="720"/>
+        </w:tabs>
+        <w:ind w:left="720" w:hanging="360"/>
+      </w:pPr>
+      <w:rPr>
+        <w:rFonts w:ascii="Symbol" w:hAnsi="Symbol" w:hint="default"/>
+        <w:sz w:val="20"/>
+      </w:rPr>
+    </w:lvl>
+    <w:lvl w:ilvl="1" w:tentative="1">
+      <w:start w:val="1"/>
+      <w:numFmt w:val="bullet"/>
+      <w:lvlText w:val="o"/>
+      <w:lvlJc w:val="left"/>
+      <w:pPr>
+        <w:tabs>
+          <w:tab w:val="num" w:pos="1440"/>
+        </w:tabs>
+        <w:ind w:left="1440" w:hanging="360"/>
+      </w:pPr>
+      <w:rPr>
+        <w:rFonts w:ascii="Courier New" w:hAnsi="Courier New" w:hint="default"/>
+        <w:sz w:val="20"/>
+      </w:rPr>
+    </w:lvl>
+    <w:lvl w:ilvl="2" w:tentative="1">
+      <w:start w:val="1"/>
+      <w:numFmt w:val="bullet"/>
+      <w:lvlText w:val=""/>
+      <w:lvlJc w:val="left"/>
+      <w:pPr>
+        <w:tabs>
+          <w:tab w:val="num" w:pos="2160"/>
+        </w:tabs>
+        <w:ind w:left="2160" w:hanging="360"/>
+      </w:pPr>
+      <w:rPr>
+        <w:rFonts w:ascii="Wingdings" w:hAnsi="Wingdings" w:hint="default"/>
+        <w:sz w:val="20"/>
+      </w:rPr>
+    </w:lvl>
+    <w:lvl w:ilvl="3" w:tentative="1">
+      <w:start w:val="1"/>
+      <w:numFmt w:val="bullet"/>
+      <w:lvlText w:val=""/>
+      <w:lvlJc w:val="left"/>
+      <w:pPr>
+        <w:tabs>
+          <w:tab w:val="num" w:pos="2880"/>
+        </w:tabs>
+        <w:ind w:left="2880" w:hanging="360"/>
+      </w:pPr>
+      <w:rPr>
+        <w:rFonts w:ascii="Wingdings" w:hAnsi="Wingdings" w:hint="default"/>
+        <w:sz w:val="20"/>
+      </w:rPr>
+    </w:lvl>
+    <w:lvl w:ilvl="4" w:tentative="1">
+      <w:start w:val="1"/>
+      <w:numFmt w:val="bullet"/>
+      <w:lvlText w:val=""/>
+      <w:lvlJc w:val="left"/>
+      <w:pPr>
+        <w:tabs>
+          <w:tab w:val="num" w:pos="3600"/>
+        </w:tabs>
+        <w:ind w:left="3600" w:hanging="360"/>
+      </w:pPr>
+      <w:rPr>
+        <w:rFonts w:ascii="Wingdings" w:hAnsi="Wingdings" w:hint="default"/>
+        <w:sz w:val="20"/>
+      </w:rPr>
+    </w:lvl>
+    <w:lvl w:ilvl="5" w:tentative="1">
+      <w:start w:val="1"/>
+      <w:numFmt w:val="bullet"/>
+      <w:lvlText w:val=""/>
+      <w:lvlJc w:val="left"/>
+      <w:pPr>
+        <w:tabs>
+          <w:tab w:val="num" w:pos="4320"/>
+        </w:tabs>
+        <w:ind w:left="4320" w:hanging="360"/>
+      </w:pPr>
+      <w:rPr>
+        <w:rFonts w:ascii="Wingdings" w:hAnsi="Wingdings" w:hint="default"/>
+        <w:sz w:val="20"/>
+      </w:rPr>
+    </w:lvl>
+    <w:lvl w:ilvl="6" w:tentative="1">
+      <w:start w:val="1"/>
+      <w:numFmt w:val="bullet"/>
+      <w:lvlText w:val=""/>
+      <w:lvlJc w:val="left"/>
+      <w:pPr>
+        <w:tabs>
+          <w:tab w:val="num" w:pos="5040"/>
+        </w:tabs>
+        <w:ind w:left="5040" w:hanging="360"/>
+      </w:pPr>
+      <w:rPr>
+        <w:rFonts w:ascii="Wingdings" w:hAnsi="Wingdings" w:hint="default"/>
+        <w:sz w:val="20"/>
+      </w:rPr>
+    </w:lvl>
+    <w:lvl w:ilvl="7" w:tentative="1">
+      <w:start w:val="1"/>
+      <w:numFmt w:val="bullet"/>
+      <w:lvlText w:val=""/>
+      <w:lvlJc w:val="left"/>
+      <w:pPr>
+        <w:tabs>
+          <w:tab w:val="num" w:pos="5760"/>
+        </w:tabs>
+        <w:ind w:left="5760" w:hanging="360"/>
+      </w:pPr>
+      <w:rPr>
+        <w:rFonts w:ascii="Wingdings" w:hAnsi="Wingdings" w:hint="default"/>
+        <w:sz w:val="20"/>
+      </w:rPr>
+    </w:lvl>
+    <w:lvl w:ilvl="8" w:tentative="1">
+      <w:start w:val="1"/>
+      <w:numFmt w:val="bullet"/>
+      <w:lvlText w:val=""/>
+      <w:lvlJc w:val="left"/>
+      <w:pPr>
+        <w:tabs>
+          <w:tab w:val="num" w:pos="6480"/>
+        </w:tabs>
+        <w:ind w:left="6480" w:hanging="360"/>
+      </w:pPr>
+      <w:rPr>
+        <w:rFonts w:ascii="Wingdings" w:hAnsi="Wingdings" w:hint="default"/>
+        <w:sz w:val="20"/>
+      </w:rPr>
+    </w:lvl>
+  </w:abstractNum>
+  <w:abstractNum w:abstractNumId="1" w15:restartNumberingAfterBreak="0">
     <w:nsid w:val="02175AB9"/>
     <w:multiLevelType w:val="multilevel"/>
     <w:tmpl w:val="8592C590"/>
@@ -3603,7 +3310,7 @@
       </w:rPr>
     </w:lvl>
   </w:abstractNum>
-  <w:abstractNum w:abstractNumId="1" w15:restartNumberingAfterBreak="0">
+  <w:abstractNum w:abstractNumId="2" w15:restartNumberingAfterBreak="0">
     <w:nsid w:val="09065131"/>
     <w:multiLevelType w:val="multilevel"/>
     <w:tmpl w:val="2ABAA92C"/>
@@ -3752,7 +3459,7 @@
       </w:rPr>
     </w:lvl>
   </w:abstractNum>
-  <w:abstractNum w:abstractNumId="2" w15:restartNumberingAfterBreak="0">
+  <w:abstractNum w:abstractNumId="3" w15:restartNumberingAfterBreak="0">
     <w:nsid w:val="0A5760C1"/>
     <w:multiLevelType w:val="multilevel"/>
     <w:tmpl w:val="2A1497E8"/>
@@ -3901,7 +3608,7 @@
       </w:rPr>
     </w:lvl>
   </w:abstractNum>
-  <w:abstractNum w:abstractNumId="3" w15:restartNumberingAfterBreak="0">
+  <w:abstractNum w:abstractNumId="4" w15:restartNumberingAfterBreak="0">
     <w:nsid w:val="0C2E6E5F"/>
     <w:multiLevelType w:val="multilevel"/>
     <w:tmpl w:val="05CE11C4"/>
@@ -4050,7 +3757,7 @@
       </w:rPr>
     </w:lvl>
   </w:abstractNum>
-  <w:abstractNum w:abstractNumId="4" w15:restartNumberingAfterBreak="0">
+  <w:abstractNum w:abstractNumId="5" w15:restartNumberingAfterBreak="0">
     <w:nsid w:val="1608596E"/>
     <w:multiLevelType w:val="multilevel"/>
     <w:tmpl w:val="2E86372E"/>
@@ -4199,7 +3906,7 @@
       </w:rPr>
     </w:lvl>
   </w:abstractNum>
-  <w:abstractNum w:abstractNumId="5" w15:restartNumberingAfterBreak="0">
+  <w:abstractNum w:abstractNumId="6" w15:restartNumberingAfterBreak="0">
     <w:nsid w:val="16591A65"/>
     <w:multiLevelType w:val="multilevel"/>
     <w:tmpl w:val="B1627C6E"/>
@@ -4312,7 +4019,7 @@
       </w:pPr>
     </w:lvl>
   </w:abstractNum>
-  <w:abstractNum w:abstractNumId="6" w15:restartNumberingAfterBreak="0">
+  <w:abstractNum w:abstractNumId="7" w15:restartNumberingAfterBreak="0">
     <w:nsid w:val="236F23FA"/>
     <w:multiLevelType w:val="multilevel"/>
     <w:tmpl w:val="B3C06BDC"/>
@@ -4461,7 +4168,7 @@
       </w:rPr>
     </w:lvl>
   </w:abstractNum>
-  <w:abstractNum w:abstractNumId="7" w15:restartNumberingAfterBreak="0">
+  <w:abstractNum w:abstractNumId="8" w15:restartNumberingAfterBreak="0">
     <w:nsid w:val="296A7338"/>
     <w:multiLevelType w:val="hybridMultilevel"/>
     <w:tmpl w:val="12D6ECDE"/>
@@ -4574,7 +4281,7 @@
       </w:rPr>
     </w:lvl>
   </w:abstractNum>
-  <w:abstractNum w:abstractNumId="8" w15:restartNumberingAfterBreak="0">
+  <w:abstractNum w:abstractNumId="9" w15:restartNumberingAfterBreak="0">
     <w:nsid w:val="2AD97664"/>
     <w:multiLevelType w:val="multilevel"/>
     <w:tmpl w:val="68C60460"/>
@@ -4687,7 +4394,7 @@
       </w:pPr>
     </w:lvl>
   </w:abstractNum>
-  <w:abstractNum w:abstractNumId="9" w15:restartNumberingAfterBreak="0">
+  <w:abstractNum w:abstractNumId="10" w15:restartNumberingAfterBreak="0">
     <w:nsid w:val="2CF60DEC"/>
     <w:multiLevelType w:val="multilevel"/>
     <w:tmpl w:val="A0C88F00"/>
@@ -4836,7 +4543,156 @@
       </w:rPr>
     </w:lvl>
   </w:abstractNum>
-  <w:abstractNum w:abstractNumId="10" w15:restartNumberingAfterBreak="0">
+  <w:abstractNum w:abstractNumId="11" w15:restartNumberingAfterBreak="0">
+    <w:nsid w:val="30491FFD"/>
+    <w:multiLevelType w:val="multilevel"/>
+    <w:tmpl w:val="A490CD32"/>
+    <w:lvl w:ilvl="0">
+      <w:start w:val="1"/>
+      <w:numFmt w:val="bullet"/>
+      <w:lvlText w:val=""/>
+      <w:lvlJc w:val="left"/>
+      <w:pPr>
+        <w:tabs>
+          <w:tab w:val="num" w:pos="720"/>
+        </w:tabs>
+        <w:ind w:left="720" w:hanging="360"/>
+      </w:pPr>
+      <w:rPr>
+        <w:rFonts w:ascii="Symbol" w:hAnsi="Symbol" w:hint="default"/>
+        <w:sz w:val="20"/>
+      </w:rPr>
+    </w:lvl>
+    <w:lvl w:ilvl="1" w:tentative="1">
+      <w:start w:val="1"/>
+      <w:numFmt w:val="bullet"/>
+      <w:lvlText w:val="o"/>
+      <w:lvlJc w:val="left"/>
+      <w:pPr>
+        <w:tabs>
+          <w:tab w:val="num" w:pos="1440"/>
+        </w:tabs>
+        <w:ind w:left="1440" w:hanging="360"/>
+      </w:pPr>
+      <w:rPr>
+        <w:rFonts w:ascii="Courier New" w:hAnsi="Courier New" w:hint="default"/>
+        <w:sz w:val="20"/>
+      </w:rPr>
+    </w:lvl>
+    <w:lvl w:ilvl="2" w:tentative="1">
+      <w:start w:val="1"/>
+      <w:numFmt w:val="bullet"/>
+      <w:lvlText w:val=""/>
+      <w:lvlJc w:val="left"/>
+      <w:pPr>
+        <w:tabs>
+          <w:tab w:val="num" w:pos="2160"/>
+        </w:tabs>
+        <w:ind w:left="2160" w:hanging="360"/>
+      </w:pPr>
+      <w:rPr>
+        <w:rFonts w:ascii="Wingdings" w:hAnsi="Wingdings" w:hint="default"/>
+        <w:sz w:val="20"/>
+      </w:rPr>
+    </w:lvl>
+    <w:lvl w:ilvl="3" w:tentative="1">
+      <w:start w:val="1"/>
+      <w:numFmt w:val="bullet"/>
+      <w:lvlText w:val=""/>
+      <w:lvlJc w:val="left"/>
+      <w:pPr>
+        <w:tabs>
+          <w:tab w:val="num" w:pos="2880"/>
+        </w:tabs>
+        <w:ind w:left="2880" w:hanging="360"/>
+      </w:pPr>
+      <w:rPr>
+        <w:rFonts w:ascii="Wingdings" w:hAnsi="Wingdings" w:hint="default"/>
+        <w:sz w:val="20"/>
+      </w:rPr>
+    </w:lvl>
+    <w:lvl w:ilvl="4" w:tentative="1">
+      <w:start w:val="1"/>
+      <w:numFmt w:val="bullet"/>
+      <w:lvlText w:val=""/>
+      <w:lvlJc w:val="left"/>
+      <w:pPr>
+        <w:tabs>
+          <w:tab w:val="num" w:pos="3600"/>
+        </w:tabs>
+        <w:ind w:left="3600" w:hanging="360"/>
+      </w:pPr>
+      <w:rPr>
+        <w:rFonts w:ascii="Wingdings" w:hAnsi="Wingdings" w:hint="default"/>
+        <w:sz w:val="20"/>
+      </w:rPr>
+    </w:lvl>
+    <w:lvl w:ilvl="5" w:tentative="1">
+      <w:start w:val="1"/>
+      <w:numFmt w:val="bullet"/>
+      <w:lvlText w:val=""/>
+      <w:lvlJc w:val="left"/>
+      <w:pPr>
+        <w:tabs>
+          <w:tab w:val="num" w:pos="4320"/>
+        </w:tabs>
+        <w:ind w:left="4320" w:hanging="360"/>
+      </w:pPr>
+      <w:rPr>
+        <w:rFonts w:ascii="Wingdings" w:hAnsi="Wingdings" w:hint="default"/>
+        <w:sz w:val="20"/>
+      </w:rPr>
+    </w:lvl>
+    <w:lvl w:ilvl="6" w:tentative="1">
+      <w:start w:val="1"/>
+      <w:numFmt w:val="bullet"/>
+      <w:lvlText w:val=""/>
+      <w:lvlJc w:val="left"/>
+      <w:pPr>
+        <w:tabs>
+          <w:tab w:val="num" w:pos="5040"/>
+        </w:tabs>
+        <w:ind w:left="5040" w:hanging="360"/>
+      </w:pPr>
+      <w:rPr>
+        <w:rFonts w:ascii="Wingdings" w:hAnsi="Wingdings" w:hint="default"/>
+        <w:sz w:val="20"/>
+      </w:rPr>
+    </w:lvl>
+    <w:lvl w:ilvl="7" w:tentative="1">
+      <w:start w:val="1"/>
+      <w:numFmt w:val="bullet"/>
+      <w:lvlText w:val=""/>
+      <w:lvlJc w:val="left"/>
+      <w:pPr>
+        <w:tabs>
+          <w:tab w:val="num" w:pos="5760"/>
+        </w:tabs>
+        <w:ind w:left="5760" w:hanging="360"/>
+      </w:pPr>
+      <w:rPr>
+        <w:rFonts w:ascii="Wingdings" w:hAnsi="Wingdings" w:hint="default"/>
+        <w:sz w:val="20"/>
+      </w:rPr>
+    </w:lvl>
+    <w:lvl w:ilvl="8" w:tentative="1">
+      <w:start w:val="1"/>
+      <w:numFmt w:val="bullet"/>
+      <w:lvlText w:val=""/>
+      <w:lvlJc w:val="left"/>
+      <w:pPr>
+        <w:tabs>
+          <w:tab w:val="num" w:pos="6480"/>
+        </w:tabs>
+        <w:ind w:left="6480" w:hanging="360"/>
+      </w:pPr>
+      <w:rPr>
+        <w:rFonts w:ascii="Wingdings" w:hAnsi="Wingdings" w:hint="default"/>
+        <w:sz w:val="20"/>
+      </w:rPr>
+    </w:lvl>
+  </w:abstractNum>
+  <w:abstractNum w:abstractNumId="12" w15:restartNumberingAfterBreak="0">
     <w:nsid w:val="3EFA310C"/>
     <w:multiLevelType w:val="multilevel"/>
     <w:tmpl w:val="93163908"/>
@@ -4985,7 +4841,156 @@
       </w:rPr>
     </w:lvl>
   </w:abstractNum>
-  <w:abstractNum w:abstractNumId="11" w15:restartNumberingAfterBreak="0">
+  <w:abstractNum w:abstractNumId="13" w15:restartNumberingAfterBreak="0">
+    <w:nsid w:val="441A653E"/>
+    <w:multiLevelType w:val="multilevel"/>
+    <w:tmpl w:val="AAD423EA"/>
+    <w:lvl w:ilvl="0">
+      <w:start w:val="1"/>
+      <w:numFmt w:val="bullet"/>
+      <w:lvlText w:val=""/>
+      <w:lvlJc w:val="left"/>
+      <w:pPr>
+        <w:tabs>
+          <w:tab w:val="num" w:pos="720"/>
+        </w:tabs>
+        <w:ind w:left="720" w:hanging="360"/>
+      </w:pPr>
+      <w:rPr>
+        <w:rFonts w:ascii="Symbol" w:hAnsi="Symbol" w:hint="default"/>
+        <w:sz w:val="20"/>
+      </w:rPr>
+    </w:lvl>
+    <w:lvl w:ilvl="1" w:tentative="1">
+      <w:start w:val="1"/>
+      <w:numFmt w:val="bullet"/>
+      <w:lvlText w:val="o"/>
+      <w:lvlJc w:val="left"/>
+      <w:pPr>
+        <w:tabs>
+          <w:tab w:val="num" w:pos="1440"/>
+        </w:tabs>
+        <w:ind w:left="1440" w:hanging="360"/>
+      </w:pPr>
+      <w:rPr>
+        <w:rFonts w:ascii="Courier New" w:hAnsi="Courier New" w:hint="default"/>
+        <w:sz w:val="20"/>
+      </w:rPr>
+    </w:lvl>
+    <w:lvl w:ilvl="2" w:tentative="1">
+      <w:start w:val="1"/>
+      <w:numFmt w:val="bullet"/>
+      <w:lvlText w:val=""/>
+      <w:lvlJc w:val="left"/>
+      <w:pPr>
+        <w:tabs>
+          <w:tab w:val="num" w:pos="2160"/>
+        </w:tabs>
+        <w:ind w:left="2160" w:hanging="360"/>
+      </w:pPr>
+      <w:rPr>
+        <w:rFonts w:ascii="Wingdings" w:hAnsi="Wingdings" w:hint="default"/>
+        <w:sz w:val="20"/>
+      </w:rPr>
+    </w:lvl>
+    <w:lvl w:ilvl="3" w:tentative="1">
+      <w:start w:val="1"/>
+      <w:numFmt w:val="bullet"/>
+      <w:lvlText w:val=""/>
+      <w:lvlJc w:val="left"/>
+      <w:pPr>
+        <w:tabs>
+          <w:tab w:val="num" w:pos="2880"/>
+        </w:tabs>
+        <w:ind w:left="2880" w:hanging="360"/>
+      </w:pPr>
+      <w:rPr>
+        <w:rFonts w:ascii="Wingdings" w:hAnsi="Wingdings" w:hint="default"/>
+        <w:sz w:val="20"/>
+      </w:rPr>
+    </w:lvl>
+    <w:lvl w:ilvl="4" w:tentative="1">
+      <w:start w:val="1"/>
+      <w:numFmt w:val="bullet"/>
+      <w:lvlText w:val=""/>
+      <w:lvlJc w:val="left"/>
+      <w:pPr>
+        <w:tabs>
+          <w:tab w:val="num" w:pos="3600"/>
+        </w:tabs>
+        <w:ind w:left="3600" w:hanging="360"/>
+      </w:pPr>
+      <w:rPr>
+        <w:rFonts w:ascii="Wingdings" w:hAnsi="Wingdings" w:hint="default"/>
+        <w:sz w:val="20"/>
+      </w:rPr>
+    </w:lvl>
+    <w:lvl w:ilvl="5" w:tentative="1">
+      <w:start w:val="1"/>
+      <w:numFmt w:val="bullet"/>
+      <w:lvlText w:val=""/>
+      <w:lvlJc w:val="left"/>
+      <w:pPr>
+        <w:tabs>
+          <w:tab w:val="num" w:pos="4320"/>
+        </w:tabs>
+        <w:ind w:left="4320" w:hanging="360"/>
+      </w:pPr>
+      <w:rPr>
+        <w:rFonts w:ascii="Wingdings" w:hAnsi="Wingdings" w:hint="default"/>
+        <w:sz w:val="20"/>
+      </w:rPr>
+    </w:lvl>
+    <w:lvl w:ilvl="6" w:tentative="1">
+      <w:start w:val="1"/>
+      <w:numFmt w:val="bullet"/>
+      <w:lvlText w:val=""/>
+      <w:lvlJc w:val="left"/>
+      <w:pPr>
+        <w:tabs>
+          <w:tab w:val="num" w:pos="5040"/>
+        </w:tabs>
+        <w:ind w:left="5040" w:hanging="360"/>
+      </w:pPr>
+      <w:rPr>
+        <w:rFonts w:ascii="Wingdings" w:hAnsi="Wingdings" w:hint="default"/>
+        <w:sz w:val="20"/>
+      </w:rPr>
+    </w:lvl>
+    <w:lvl w:ilvl="7" w:tentative="1">
+      <w:start w:val="1"/>
+      <w:numFmt w:val="bullet"/>
+      <w:lvlText w:val=""/>
+      <w:lvlJc w:val="left"/>
+      <w:pPr>
+        <w:tabs>
+          <w:tab w:val="num" w:pos="5760"/>
+        </w:tabs>
+        <w:ind w:left="5760" w:hanging="360"/>
+      </w:pPr>
+      <w:rPr>
+        <w:rFonts w:ascii="Wingdings" w:hAnsi="Wingdings" w:hint="default"/>
+        <w:sz w:val="20"/>
+      </w:rPr>
+    </w:lvl>
+    <w:lvl w:ilvl="8" w:tentative="1">
+      <w:start w:val="1"/>
+      <w:numFmt w:val="bullet"/>
+      <w:lvlText w:val=""/>
+      <w:lvlJc w:val="left"/>
+      <w:pPr>
+        <w:tabs>
+          <w:tab w:val="num" w:pos="6480"/>
+        </w:tabs>
+        <w:ind w:left="6480" w:hanging="360"/>
+      </w:pPr>
+      <w:rPr>
+        <w:rFonts w:ascii="Wingdings" w:hAnsi="Wingdings" w:hint="default"/>
+        <w:sz w:val="20"/>
+      </w:rPr>
+    </w:lvl>
+  </w:abstractNum>
+  <w:abstractNum w:abstractNumId="14" w15:restartNumberingAfterBreak="0">
     <w:nsid w:val="453B2382"/>
     <w:multiLevelType w:val="multilevel"/>
     <w:tmpl w:val="DED656BA"/>
@@ -5134,7 +5139,7 @@
       </w:rPr>
     </w:lvl>
   </w:abstractNum>
-  <w:abstractNum w:abstractNumId="12" w15:restartNumberingAfterBreak="0">
+  <w:abstractNum w:abstractNumId="15" w15:restartNumberingAfterBreak="0">
     <w:nsid w:val="550E3422"/>
     <w:multiLevelType w:val="multilevel"/>
     <w:tmpl w:val="71C4C57C"/>
@@ -5283,7 +5288,7 @@
       </w:rPr>
     </w:lvl>
   </w:abstractNum>
-  <w:abstractNum w:abstractNumId="13" w15:restartNumberingAfterBreak="0">
+  <w:abstractNum w:abstractNumId="16" w15:restartNumberingAfterBreak="0">
     <w:nsid w:val="5C4A492E"/>
     <w:multiLevelType w:val="multilevel"/>
     <w:tmpl w:val="79AC327A"/>
@@ -5432,7 +5437,7 @@
       </w:rPr>
     </w:lvl>
   </w:abstractNum>
-  <w:abstractNum w:abstractNumId="14" w15:restartNumberingAfterBreak="0">
+  <w:abstractNum w:abstractNumId="17" w15:restartNumberingAfterBreak="0">
     <w:nsid w:val="6005755C"/>
     <w:multiLevelType w:val="multilevel"/>
     <w:tmpl w:val="1D06C8C4"/>
@@ -5581,7 +5586,7 @@
       </w:rPr>
     </w:lvl>
   </w:abstractNum>
-  <w:abstractNum w:abstractNumId="15" w15:restartNumberingAfterBreak="0">
+  <w:abstractNum w:abstractNumId="18" w15:restartNumberingAfterBreak="0">
     <w:nsid w:val="6A0F7F6B"/>
     <w:multiLevelType w:val="multilevel"/>
     <w:tmpl w:val="E4CAC848"/>
@@ -5730,7 +5735,7 @@
       </w:rPr>
     </w:lvl>
   </w:abstractNum>
-  <w:abstractNum w:abstractNumId="16" w15:restartNumberingAfterBreak="0">
+  <w:abstractNum w:abstractNumId="19" w15:restartNumberingAfterBreak="0">
     <w:nsid w:val="74995CA3"/>
     <w:multiLevelType w:val="multilevel"/>
     <w:tmpl w:val="36AEF87E"/>
@@ -5843,7 +5848,7 @@
       </w:pPr>
     </w:lvl>
   </w:abstractNum>
-  <w:abstractNum w:abstractNumId="17" w15:restartNumberingAfterBreak="0">
+  <w:abstractNum w:abstractNumId="20" w15:restartNumberingAfterBreak="0">
     <w:nsid w:val="76AB42D8"/>
     <w:multiLevelType w:val="hybridMultilevel"/>
     <w:tmpl w:val="3C944E42"/>
@@ -5956,7 +5961,7 @@
       </w:rPr>
     </w:lvl>
   </w:abstractNum>
-  <w:abstractNum w:abstractNumId="18" w15:restartNumberingAfterBreak="0">
+  <w:abstractNum w:abstractNumId="21" w15:restartNumberingAfterBreak="0">
     <w:nsid w:val="78D9754A"/>
     <w:multiLevelType w:val="multilevel"/>
     <w:tmpl w:val="D8BA0AF0"/>
@@ -6105,7 +6110,7 @@
       </w:rPr>
     </w:lvl>
   </w:abstractNum>
-  <w:abstractNum w:abstractNumId="19" w15:restartNumberingAfterBreak="0">
+  <w:abstractNum w:abstractNumId="22" w15:restartNumberingAfterBreak="0">
     <w:nsid w:val="7C505F6E"/>
     <w:multiLevelType w:val="multilevel"/>
     <w:tmpl w:val="ABE626FE"/>
@@ -6254,7 +6259,7 @@
       </w:rPr>
     </w:lvl>
   </w:abstractNum>
-  <w:abstractNum w:abstractNumId="20" w15:restartNumberingAfterBreak="0">
+  <w:abstractNum w:abstractNumId="23" w15:restartNumberingAfterBreak="0">
     <w:nsid w:val="7E8C1559"/>
     <w:multiLevelType w:val="multilevel"/>
     <w:tmpl w:val="64349A1A"/>
@@ -6403,7 +6408,7 @@
       </w:rPr>
     </w:lvl>
   </w:abstractNum>
-  <w:abstractNum w:abstractNumId="21" w15:restartNumberingAfterBreak="0">
+  <w:abstractNum w:abstractNumId="24" w15:restartNumberingAfterBreak="0">
     <w:nsid w:val="7F070ED8"/>
     <w:multiLevelType w:val="multilevel"/>
     <w:tmpl w:val="3ED25F32"/>
@@ -6517,70 +6522,79 @@
     </w:lvl>
   </w:abstractNum>
   <w:num w:numId="1" w16cid:durableId="2083140703">
+    <w:abstractNumId w:val="18"/>
+  </w:num>
+  <w:num w:numId="2" w16cid:durableId="1780416719">
     <w:abstractNumId w:val="15"/>
   </w:num>
-  <w:num w:numId="2" w16cid:durableId="1780416719">
+  <w:num w:numId="3" w16cid:durableId="608854914">
     <w:abstractNumId w:val="12"/>
   </w:num>
-  <w:num w:numId="3" w16cid:durableId="608854914">
+  <w:num w:numId="4" w16cid:durableId="1139105338">
+    <w:abstractNumId w:val="14"/>
+  </w:num>
+  <w:num w:numId="5" w16cid:durableId="823815644">
     <w:abstractNumId w:val="10"/>
   </w:num>
-  <w:num w:numId="4" w16cid:durableId="1139105338">
+  <w:num w:numId="6" w16cid:durableId="1082337165">
+    <w:abstractNumId w:val="17"/>
+  </w:num>
+  <w:num w:numId="7" w16cid:durableId="1068576035">
+    <w:abstractNumId w:val="2"/>
+  </w:num>
+  <w:num w:numId="8" w16cid:durableId="1647927538">
+    <w:abstractNumId w:val="16"/>
+  </w:num>
+  <w:num w:numId="9" w16cid:durableId="755594021">
+    <w:abstractNumId w:val="22"/>
+  </w:num>
+  <w:num w:numId="10" w16cid:durableId="693922689">
+    <w:abstractNumId w:val="5"/>
+  </w:num>
+  <w:num w:numId="11" w16cid:durableId="2135950552">
+    <w:abstractNumId w:val="4"/>
+  </w:num>
+  <w:num w:numId="12" w16cid:durableId="1860122978">
+    <w:abstractNumId w:val="8"/>
+  </w:num>
+  <w:num w:numId="13" w16cid:durableId="1998916187">
+    <w:abstractNumId w:val="20"/>
+  </w:num>
+  <w:num w:numId="14" w16cid:durableId="1977487453">
+    <w:abstractNumId w:val="6"/>
+  </w:num>
+  <w:num w:numId="15" w16cid:durableId="210503857">
+    <w:abstractNumId w:val="21"/>
+  </w:num>
+  <w:num w:numId="16" w16cid:durableId="828713624">
+    <w:abstractNumId w:val="7"/>
+  </w:num>
+  <w:num w:numId="17" w16cid:durableId="286737171">
+    <w:abstractNumId w:val="9"/>
+  </w:num>
+  <w:num w:numId="18" w16cid:durableId="1106386401">
+    <w:abstractNumId w:val="19"/>
+  </w:num>
+  <w:num w:numId="19" w16cid:durableId="1139885840">
+    <w:abstractNumId w:val="24"/>
+  </w:num>
+  <w:num w:numId="20" w16cid:durableId="902719891">
+    <w:abstractNumId w:val="23"/>
+  </w:num>
+  <w:num w:numId="21" w16cid:durableId="1284002537">
+    <w:abstractNumId w:val="1"/>
+  </w:num>
+  <w:num w:numId="22" w16cid:durableId="71631013">
+    <w:abstractNumId w:val="3"/>
+  </w:num>
+  <w:num w:numId="23" w16cid:durableId="1291012560">
     <w:abstractNumId w:val="11"/>
   </w:num>
-  <w:num w:numId="5" w16cid:durableId="823815644">
-    <w:abstractNumId w:val="9"/>
-  </w:num>
-  <w:num w:numId="6" w16cid:durableId="1082337165">
-    <w:abstractNumId w:val="14"/>
-  </w:num>
-  <w:num w:numId="7" w16cid:durableId="1068576035">
-    <w:abstractNumId w:val="1"/>
-  </w:num>
-  <w:num w:numId="8" w16cid:durableId="1647927538">
-    <w:abstractNumId w:val="13"/>
-  </w:num>
-  <w:num w:numId="9" w16cid:durableId="755594021">
-    <w:abstractNumId w:val="19"/>
-  </w:num>
-  <w:num w:numId="10" w16cid:durableId="693922689">
-    <w:abstractNumId w:val="4"/>
-  </w:num>
-  <w:num w:numId="11" w16cid:durableId="2135950552">
-    <w:abstractNumId w:val="3"/>
-  </w:num>
-  <w:num w:numId="12" w16cid:durableId="1860122978">
-    <w:abstractNumId w:val="7"/>
-  </w:num>
-  <w:num w:numId="13" w16cid:durableId="1998916187">
-    <w:abstractNumId w:val="17"/>
-  </w:num>
-  <w:num w:numId="14" w16cid:durableId="1977487453">
-    <w:abstractNumId w:val="5"/>
-  </w:num>
-  <w:num w:numId="15" w16cid:durableId="210503857">
-    <w:abstractNumId w:val="18"/>
-  </w:num>
-  <w:num w:numId="16" w16cid:durableId="828713624">
-    <w:abstractNumId w:val="6"/>
-  </w:num>
-  <w:num w:numId="17" w16cid:durableId="286737171">
-    <w:abstractNumId w:val="8"/>
-  </w:num>
-  <w:num w:numId="18" w16cid:durableId="1106386401">
-    <w:abstractNumId w:val="16"/>
-  </w:num>
-  <w:num w:numId="19" w16cid:durableId="1139885840">
-    <w:abstractNumId w:val="21"/>
-  </w:num>
-  <w:num w:numId="20" w16cid:durableId="902719891">
-    <w:abstractNumId w:val="20"/>
-  </w:num>
-  <w:num w:numId="21" w16cid:durableId="1284002537">
+  <w:num w:numId="24" w16cid:durableId="1075131838">
     <w:abstractNumId w:val="0"/>
   </w:num>
-  <w:num w:numId="22" w16cid:durableId="71631013">
-    <w:abstractNumId w:val="2"/>
+  <w:num w:numId="25" w16cid:durableId="684750933">
+    <w:abstractNumId w:val="13"/>
   </w:num>
 </w:numbering>
 </file>

</xml_diff>